<commit_message>
modified reference letter for Role
</commit_message>
<xml_diff>
--- a/Reference Letter.docx
+++ b/Reference Letter.docx
@@ -175,29 +175,37 @@
       <w:r>
         <w:rPr>
           <w:rFonts w:ascii="Calibri" w:hAnsi="Calibri" w:cs="Calibri"/>
-          <w:sz w:val="22"/>
-        </w:rPr>
-        <w:t xml:space="preserve">Senior </w:t>
+          <w:b/>
+          <w:sz w:val="22"/>
+        </w:rPr>
+        <w:t>Programmer Analyst</w:t>
       </w:r>
       <w:r>
         <w:rPr>
           <w:rFonts w:ascii="Calibri" w:hAnsi="Calibri" w:cs="Calibri"/>
           <w:sz w:val="22"/>
         </w:rPr>
-        <w:t>Project Engineer for th</w:t>
+        <w:t xml:space="preserve"> for th</w:t>
       </w:r>
       <w:r>
         <w:rPr>
           <w:rFonts w:ascii="Calibri" w:hAnsi="Calibri" w:cs="Calibri"/>
           <w:sz w:val="22"/>
         </w:rPr>
-        <w:t>e Ciapital One</w:t>
+        <w:t>e C</w:t>
       </w:r>
       <w:r>
         <w:rPr>
           <w:rFonts w:ascii="Calibri" w:hAnsi="Calibri" w:cs="Calibri"/>
           <w:sz w:val="22"/>
         </w:rPr>
+        <w:t>apital One</w:t>
+      </w:r>
+      <w:r>
+        <w:rPr>
+          <w:rFonts w:ascii="Calibri" w:hAnsi="Calibri" w:cs="Calibri"/>
+          <w:sz w:val="22"/>
+        </w:rPr>
         <w:t xml:space="preserve"> Clie</w:t>
       </w:r>
       <w:r>
@@ -231,15 +239,23 @@
       <w:r>
         <w:rPr>
           <w:rFonts w:ascii="Calibri" w:hAnsi="Calibri" w:cs="Calibri"/>
-          <w:sz w:val="22"/>
-        </w:rPr>
-        <w:t>Senior project engineer role</w:t>
+          <w:b/>
+          <w:sz w:val="22"/>
+        </w:rPr>
+        <w:t>Programmer Analyst</w:t>
       </w:r>
       <w:r>
         <w:rPr>
           <w:rFonts w:ascii="Calibri" w:hAnsi="Calibri" w:cs="Calibri"/>
           <w:sz w:val="22"/>
         </w:rPr>
+        <w:t xml:space="preserve"> role</w:t>
+      </w:r>
+      <w:r>
+        <w:rPr>
+          <w:rFonts w:ascii="Calibri" w:hAnsi="Calibri" w:cs="Calibri"/>
+          <w:sz w:val="22"/>
+        </w:rPr>
         <w:t xml:space="preserve">. </w:t>
       </w:r>
     </w:p>
@@ -273,7 +289,7 @@
           <w:b/>
           <w:sz w:val="22"/>
         </w:rPr>
-        <w:t xml:space="preserve"> Senior Project</w:t>
+        <w:t xml:space="preserve"> </w:t>
       </w:r>
       <w:r>
         <w:rPr>
@@ -281,7 +297,7 @@
           <w:b/>
           <w:sz w:val="22"/>
         </w:rPr>
-        <w:t xml:space="preserve"> Engineer</w:t>
+        <w:t>Programmer Analyst</w:t>
       </w:r>
       <w:r>
         <w:rPr>
@@ -307,9 +323,10 @@
       <w:r>
         <w:rPr>
           <w:rFonts w:ascii="Calibri" w:hAnsi="Calibri" w:cs="Calibri"/>
-          <w:sz w:val="22"/>
-        </w:rPr>
-        <w:t>Senior project engineer</w:t>
+          <w:b/>
+          <w:sz w:val="22"/>
+        </w:rPr>
+        <w:t>Programmer Analyst</w:t>
       </w:r>
       <w:r>
         <w:rPr>
@@ -450,7 +467,7 @@
           <w:b/>
           <w:shd w:val="clear" w:color="auto" w:fill="FFFFFF"/>
         </w:rPr>
-        <w:t>Senior Project Engineer</w:t>
+        <w:t>Programmer Analyst</w:t>
       </w:r>
       <w:r>
         <w:rPr>
@@ -1053,7 +1070,14 @@
           <w:b/>
           <w:shd w:val="clear" w:color="auto" w:fill="FFFFFF"/>
         </w:rPr>
-        <w:t>Role: Senior Project Engineer</w:t>
+        <w:t xml:space="preserve">Role: </w:t>
+      </w:r>
+      <w:r>
+        <w:rPr>
+          <w:b/>
+          <w:shd w:val="clear" w:color="auto" w:fill="FFFFFF"/>
+        </w:rPr>
+        <w:t>Programmer Analyst</w:t>
       </w:r>
       <w:r>
         <w:rPr>
@@ -1419,7 +1443,14 @@
           <w:b/>
           <w:shd w:val="clear" w:color="auto" w:fill="FFFFFF"/>
         </w:rPr>
-        <w:t>Role: Senior Project Engineer</w:t>
+        <w:t xml:space="preserve">Role: </w:t>
+      </w:r>
+      <w:r>
+        <w:rPr>
+          <w:b/>
+          <w:shd w:val="clear" w:color="auto" w:fill="FFFFFF"/>
+        </w:rPr>
+        <w:t>Programmer Analyst</w:t>
       </w:r>
       <w:r>
         <w:rPr>
@@ -1692,8 +1723,20 @@
     <w:p>
       <w:pPr>
         <w:shd w:val="clear" w:color="auto" w:fill="FFFFFF"/>
-        <w:spacing w:line="276" w:lineRule="auto"/>
         <w:ind w:left="720"/>
+      </w:pPr>
+    </w:p>
+    <w:p>
+      <w:pPr>
+        <w:shd w:val="clear" w:color="auto" w:fill="FFFFFF"/>
+        <w:ind w:left="720"/>
+      </w:pPr>
+    </w:p>
+    <w:p>
+      <w:pPr>
+        <w:shd w:val="clear" w:color="auto" w:fill="FFFFFF"/>
+        <w:spacing w:line="276" w:lineRule="auto"/>
+        <w:ind w:left="720"/>
         <w:jc w:val="both"/>
       </w:pPr>
     </w:p>
@@ -1747,6 +1790,7 @@
           <w:b/>
           <w:shd w:val="clear" w:color="auto" w:fill="FFFFFF"/>
         </w:rPr>
+        <w:lastRenderedPageBreak/>
         <w:t>Client:</w:t>
       </w:r>
       <w:r>
@@ -1772,32 +1816,860 @@
           <w:b/>
           <w:shd w:val="clear" w:color="auto" w:fill="FFFFFF"/>
         </w:rPr>
+        <w:t xml:space="preserve">Role: </w:t>
+      </w:r>
+      <w:r>
+        <w:rPr>
+          <w:b/>
+          <w:shd w:val="clear" w:color="auto" w:fill="FFFFFF"/>
+        </w:rPr>
+        <w:t>Programmer Analyst</w:t>
+      </w:r>
+      <w:r>
+        <w:rPr>
+          <w:shd w:val="clear" w:color="auto" w:fill="FFFFFF"/>
+        </w:rPr>
+        <w:tab/>
+      </w:r>
+    </w:p>
+    <w:p>
+      <w:pPr>
+        <w:shd w:val="clear" w:color="auto" w:fill="FFFFFF"/>
+        <w:spacing w:line="276" w:lineRule="auto"/>
+        <w:jc w:val="both"/>
+        <w:rPr>
+          <w:b/>
+          <w:shd w:val="clear" w:color="auto" w:fill="FFFFFF"/>
+        </w:rPr>
+      </w:pPr>
+      <w:r>
+        <w:rPr>
+          <w:b/>
+          <w:shd w:val="clear" w:color="auto" w:fill="FFFFFF"/>
+        </w:rPr>
+        <w:t>Project: Symphony D4</w:t>
+      </w:r>
+    </w:p>
+    <w:p>
+      <w:pPr>
+        <w:shd w:val="clear" w:color="auto" w:fill="FFFFFF"/>
+        <w:spacing w:line="276" w:lineRule="auto"/>
+        <w:jc w:val="both"/>
+        <w:rPr>
+          <w:b/>
+          <w:shd w:val="clear" w:color="auto" w:fill="FFFFFF"/>
+        </w:rPr>
+      </w:pPr>
+    </w:p>
+    <w:p>
+      <w:pPr>
+        <w:shd w:val="clear" w:color="auto" w:fill="FFFFFF"/>
+        <w:spacing w:line="276" w:lineRule="auto"/>
+        <w:jc w:val="both"/>
+        <w:rPr>
+          <w:b/>
+          <w:shd w:val="clear" w:color="auto" w:fill="FFFFFF"/>
+        </w:rPr>
+      </w:pPr>
+      <w:r>
+        <w:rPr>
+          <w:b/>
+          <w:shd w:val="clear" w:color="auto" w:fill="FFFFFF"/>
+        </w:rPr>
+        <w:t>Project Description:</w:t>
+      </w:r>
+    </w:p>
+    <w:p>
+      <w:pPr>
+        <w:shd w:val="clear" w:color="auto" w:fill="FFFFFF"/>
+        <w:spacing w:line="276" w:lineRule="auto"/>
+        <w:ind w:left="720"/>
+        <w:jc w:val="both"/>
+        <w:rPr>
+          <w:sz w:val="22"/>
+          <w:shd w:val="clear" w:color="auto" w:fill="FFFFFF"/>
+        </w:rPr>
+      </w:pPr>
+      <w:r>
+        <w:rPr>
+          <w:sz w:val="22"/>
+          <w:shd w:val="clear" w:color="auto" w:fill="FFFFFF"/>
+        </w:rPr>
+        <w:t>Symphony D4 is a seamless data ingestion framework from drop box to  Redshift or S3. The framework takes input from workflo json which gives instruction about all the modules to be executed on the dataset. There is a CLE component which does all types of tracking and persist it to postgresql . The framework consist of DAM UI which shows all information about the processing dataset.</w:t>
+      </w:r>
+    </w:p>
+    <w:p>
+      <w:pPr>
+        <w:shd w:val="clear" w:color="auto" w:fill="FFFFFF"/>
+        <w:spacing w:line="276" w:lineRule="auto"/>
+        <w:ind w:left="720"/>
+        <w:jc w:val="both"/>
+        <w:rPr>
+          <w:b/>
+        </w:rPr>
+      </w:pPr>
+      <w:r>
+        <w:rPr>
+          <w:b/>
+          <w:shd w:val="clear" w:color="auto" w:fill="FFFFFF"/>
+        </w:rPr>
+        <w:tab/>
+      </w:r>
+      <w:r>
+        <w:rPr>
+          <w:b/>
+          <w:shd w:val="clear" w:color="auto" w:fill="FFFFFF"/>
+        </w:rPr>
+        <w:tab/>
+      </w:r>
+      <w:r>
+        <w:rPr>
+          <w:b/>
+          <w:shd w:val="clear" w:color="auto" w:fill="FFFFFF"/>
+        </w:rPr>
+        <w:tab/>
+      </w:r>
+      <w:r>
+        <w:rPr>
+          <w:b/>
+          <w:shd w:val="clear" w:color="auto" w:fill="FFFFFF"/>
+        </w:rPr>
+        <w:tab/>
+      </w:r>
+      <w:r>
+        <w:rPr>
+          <w:b/>
+          <w:shd w:val="clear" w:color="auto" w:fill="FFFFFF"/>
+        </w:rPr>
+        <w:tab/>
+      </w:r>
+    </w:p>
+    <w:p>
+      <w:pPr>
+        <w:shd w:val="clear" w:color="auto" w:fill="FFFFFF"/>
+        <w:spacing w:line="276" w:lineRule="auto"/>
+        <w:jc w:val="both"/>
+      </w:pPr>
+      <w:r>
+        <w:rPr>
+          <w:b/>
+          <w:shd w:val="clear" w:color="auto" w:fill="FFFFFF"/>
+        </w:rPr>
+        <w:t>Responsibilities:</w:t>
+      </w:r>
+    </w:p>
+    <w:p>
+      <w:pPr>
+        <w:numPr>
+          <w:ilvl w:val="0"/>
+          <w:numId w:val="1"/>
+        </w:numPr>
+        <w:shd w:val="clear" w:color="auto" w:fill="FFFFFF"/>
+        <w:ind w:left="720" w:hanging="360"/>
+      </w:pPr>
+      <w:r>
+        <w:rPr>
+          <w:sz w:val="22"/>
+          <w:shd w:val="clear" w:color="auto" w:fill="FFFFFF"/>
+        </w:rPr>
+        <w:t>Involved in Preparation, Reviewing and Execution of test cases.</w:t>
+      </w:r>
+    </w:p>
+    <w:p>
+      <w:pPr>
+        <w:numPr>
+          <w:ilvl w:val="0"/>
+          <w:numId w:val="1"/>
+        </w:numPr>
+        <w:shd w:val="clear" w:color="auto" w:fill="FFFFFF"/>
+        <w:ind w:left="720" w:hanging="360"/>
+      </w:pPr>
+      <w:r>
+        <w:t>Creating cloudformation scripts to create environment and prerequisite installation of softwares.</w:t>
+      </w:r>
+    </w:p>
+    <w:p>
+      <w:pPr>
+        <w:numPr>
+          <w:ilvl w:val="0"/>
+          <w:numId w:val="1"/>
+        </w:numPr>
+        <w:shd w:val="clear" w:color="auto" w:fill="FFFFFF"/>
+        <w:ind w:left="720" w:hanging="360"/>
+      </w:pPr>
+      <w:r>
+        <w:t>Developed  bulk upload API where user can create multiple workflo jsons and upload it to git.</w:t>
+      </w:r>
+    </w:p>
+    <w:p>
+      <w:pPr>
+        <w:numPr>
+          <w:ilvl w:val="0"/>
+          <w:numId w:val="1"/>
+        </w:numPr>
+        <w:shd w:val="clear" w:color="auto" w:fill="FFFFFF"/>
+        <w:ind w:left="720" w:hanging="360"/>
+      </w:pPr>
+      <w:r>
+        <w:t>I</w:t>
+      </w:r>
+      <w:r>
+        <w:t>nvolved in back end coding to develop a scheduler which will keep pushing statistics on to postgre sql.</w:t>
+      </w:r>
+    </w:p>
+    <w:p>
+      <w:pPr>
+        <w:numPr>
+          <w:ilvl w:val="0"/>
+          <w:numId w:val="1"/>
+        </w:numPr>
+        <w:shd w:val="clear" w:color="auto" w:fill="FFFFFF"/>
+        <w:ind w:left="720" w:hanging="360"/>
+      </w:pPr>
+      <w:r>
+        <w:t>Designed and coded python engine which first connect to databases using plain jdbc and then create a data frame for report generation.</w:t>
+      </w:r>
+    </w:p>
+    <w:p>
+      <w:pPr>
+        <w:numPr>
+          <w:ilvl w:val="0"/>
+          <w:numId w:val="1"/>
+        </w:numPr>
+        <w:shd w:val="clear" w:color="auto" w:fill="FFFFFF"/>
+        <w:ind w:left="720" w:hanging="360"/>
+      </w:pPr>
+      <w:r>
+        <w:t>Did end to end testing of the tool.</w:t>
+      </w:r>
+    </w:p>
+    <w:p>
+      <w:pPr>
+        <w:numPr>
+          <w:ilvl w:val="0"/>
+          <w:numId w:val="1"/>
+        </w:numPr>
+        <w:shd w:val="clear" w:color="auto" w:fill="FFFFFF"/>
+        <w:ind w:left="720" w:hanging="360"/>
+      </w:pPr>
+      <w:r>
+        <w:t>Given customer support in generating various reports.</w:t>
+      </w:r>
+    </w:p>
+    <w:p>
+      <w:pPr>
+        <w:numPr>
+          <w:ilvl w:val="0"/>
+          <w:numId w:val="1"/>
+        </w:numPr>
+        <w:shd w:val="clear" w:color="auto" w:fill="FFFFFF"/>
+        <w:ind w:left="720" w:hanging="360"/>
+      </w:pPr>
+      <w:r>
+        <w:rPr>
+          <w:sz w:val="22"/>
+          <w:shd w:val="clear" w:color="auto" w:fill="FFFFFF"/>
+        </w:rPr>
+        <w:t>Involved in Preparation, Reviewing and Execution of test cases.</w:t>
+      </w:r>
+    </w:p>
+    <w:p>
+      <w:pPr>
+        <w:numPr>
+          <w:ilvl w:val="0"/>
+          <w:numId w:val="1"/>
+        </w:numPr>
+        <w:shd w:val="clear" w:color="auto" w:fill="FFFFFF"/>
+        <w:ind w:left="720" w:hanging="360"/>
+      </w:pPr>
+      <w:r>
+        <w:rPr>
+          <w:sz w:val="22"/>
+          <w:shd w:val="clear" w:color="auto" w:fill="FFFFFF"/>
+        </w:rPr>
+        <w:t>Involved in writing Test Plan for the enhancement requirements and production defect fixes for the database after analyzing the specifications and business requirements</w:t>
+      </w:r>
+    </w:p>
+    <w:p>
+      <w:pPr>
+        <w:shd w:val="clear" w:color="auto" w:fill="FFFFFF"/>
+        <w:ind w:left="720"/>
+      </w:pPr>
+    </w:p>
+    <w:p>
+      <w:pPr>
+        <w:shd w:val="clear" w:color="auto" w:fill="FFFFFF"/>
+        <w:spacing w:line="276" w:lineRule="auto"/>
+        <w:ind w:left="720"/>
+        <w:jc w:val="both"/>
+      </w:pPr>
+    </w:p>
+    <w:p>
+      <w:pPr>
+        <w:shd w:val="clear" w:color="auto" w:fill="FFFFFF"/>
+        <w:spacing w:line="276" w:lineRule="auto"/>
+        <w:jc w:val="both"/>
+        <w:rPr>
+          <w:sz w:val="22"/>
+          <w:shd w:val="clear" w:color="auto" w:fill="FFFFFF"/>
+        </w:rPr>
+      </w:pPr>
+      <w:r>
+        <w:rPr>
+          <w:b/>
+          <w:u w:val="single"/>
+          <w:shd w:val="clear" w:color="auto" w:fill="FFFFFF"/>
+        </w:rPr>
+        <w:t>Skill Used</w:t>
+      </w:r>
+      <w:r>
+        <w:rPr>
+          <w:u w:val="single"/>
+          <w:shd w:val="clear" w:color="auto" w:fill="FFFFFF"/>
+        </w:rPr>
+        <w:t>:</w:t>
+      </w:r>
+      <w:r>
+        <w:rPr>
+          <w:shd w:val="clear" w:color="auto" w:fill="FFFFFF"/>
+        </w:rPr>
+        <w:t xml:space="preserve"> </w:t>
+      </w:r>
+      <w:r>
+        <w:rPr>
+          <w:sz w:val="22"/>
+          <w:shd w:val="clear" w:color="auto" w:fill="FFFFFF"/>
+        </w:rPr>
+        <w:t>PostgreSQL,Java,Spark,AWS</w:t>
+      </w:r>
+    </w:p>
+    <w:p>
+      <w:pPr>
+        <w:shd w:val="clear" w:color="auto" w:fill="FFFFFF"/>
+        <w:spacing w:line="276" w:lineRule="auto"/>
+        <w:jc w:val="both"/>
+        <w:rPr>
+          <w:sz w:val="22"/>
+          <w:shd w:val="clear" w:color="auto" w:fill="FFFFFF"/>
+        </w:rPr>
+      </w:pPr>
+    </w:p>
+    <w:p>
+      <w:pPr>
+        <w:shd w:val="clear" w:color="auto" w:fill="FFFFFF"/>
+        <w:spacing w:line="276" w:lineRule="auto"/>
+        <w:ind w:left="720" w:hanging="720"/>
+      </w:pPr>
+      <w:r>
+        <w:rPr>
+          <w:b/>
+          <w:shd w:val="clear" w:color="auto" w:fill="FFFFFF"/>
+        </w:rPr>
+        <w:t>Client:</w:t>
+      </w:r>
+      <w:r>
+        <w:rPr>
+          <w:b/>
+          <w:shd w:val="clear" w:color="auto" w:fill="FFFFFF"/>
+        </w:rPr>
+        <w:tab/>
+        <w:t>Capital One Bank, Plano,Texas, USA                                                    15 Dec 2016 – 24 Feb 2017</w:t>
+      </w:r>
+    </w:p>
+    <w:p>
+      <w:pPr>
+        <w:shd w:val="clear" w:color="auto" w:fill="FFFFFF"/>
+        <w:spacing w:line="276" w:lineRule="auto"/>
+        <w:jc w:val="both"/>
+        <w:rPr>
+          <w:shd w:val="clear" w:color="auto" w:fill="FFFFFF"/>
+        </w:rPr>
+      </w:pPr>
+      <w:r>
+        <w:rPr>
+          <w:b/>
+          <w:shd w:val="clear" w:color="auto" w:fill="FFFFFF"/>
+        </w:rPr>
+        <w:t xml:space="preserve">Role: </w:t>
+      </w:r>
+      <w:r>
+        <w:rPr>
+          <w:b/>
+          <w:shd w:val="clear" w:color="auto" w:fill="FFFFFF"/>
+        </w:rPr>
+        <w:t>Programmer Analyst</w:t>
+      </w:r>
+      <w:r>
+        <w:rPr>
+          <w:shd w:val="clear" w:color="auto" w:fill="FFFFFF"/>
+        </w:rPr>
+        <w:tab/>
+      </w:r>
+    </w:p>
+    <w:p>
+      <w:pPr>
+        <w:shd w:val="clear" w:color="auto" w:fill="FFFFFF"/>
+        <w:spacing w:line="276" w:lineRule="auto"/>
+        <w:jc w:val="both"/>
+        <w:rPr>
+          <w:b/>
+          <w:shd w:val="clear" w:color="auto" w:fill="FFFFFF"/>
+        </w:rPr>
+      </w:pPr>
+      <w:r>
+        <w:rPr>
+          <w:b/>
+          <w:shd w:val="clear" w:color="auto" w:fill="FFFFFF"/>
+        </w:rPr>
+        <w:t>Project: INSIGHT</w:t>
+      </w:r>
+    </w:p>
+    <w:p>
+      <w:pPr>
+        <w:shd w:val="clear" w:color="auto" w:fill="FFFFFF"/>
+        <w:spacing w:line="276" w:lineRule="auto"/>
+        <w:jc w:val="both"/>
+        <w:rPr>
+          <w:b/>
+          <w:shd w:val="clear" w:color="auto" w:fill="FFFFFF"/>
+        </w:rPr>
+      </w:pPr>
+    </w:p>
+    <w:p>
+      <w:pPr>
+        <w:shd w:val="clear" w:color="auto" w:fill="FFFFFF"/>
+        <w:spacing w:line="276" w:lineRule="auto"/>
+        <w:jc w:val="both"/>
+        <w:rPr>
+          <w:b/>
+          <w:shd w:val="clear" w:color="auto" w:fill="FFFFFF"/>
+        </w:rPr>
+      </w:pPr>
+      <w:r>
+        <w:rPr>
+          <w:b/>
+          <w:shd w:val="clear" w:color="auto" w:fill="FFFFFF"/>
+        </w:rPr>
+        <w:t>Project Description:</w:t>
+      </w:r>
+    </w:p>
+    <w:p>
+      <w:pPr>
+        <w:shd w:val="clear" w:color="auto" w:fill="FFFFFF"/>
+        <w:spacing w:line="276" w:lineRule="auto"/>
+        <w:ind w:left="720"/>
+        <w:jc w:val="both"/>
+        <w:rPr>
+          <w:sz w:val="22"/>
+          <w:shd w:val="clear" w:color="auto" w:fill="FFFFFF"/>
+        </w:rPr>
+      </w:pPr>
+      <w:r>
+        <w:rPr>
+          <w:sz w:val="22"/>
+          <w:shd w:val="clear" w:color="auto" w:fill="FFFFFF"/>
+        </w:rPr>
+        <w:t>INSIGHT is a data as service platform where a user can compute its attribute automatically on demand or through a scheduler. It has UI through which a user can submit the attribute details . All submitted attributes will be computed on the spark cluster and the result will be written to S3 followed by DQ check . The framework accepts Redshift SQL , Spark Sql , Scala code ,Java code , python code  as the calculation methodology.</w:t>
+      </w:r>
+    </w:p>
+    <w:p>
+      <w:pPr>
+        <w:shd w:val="clear" w:color="auto" w:fill="FFFFFF"/>
+        <w:spacing w:line="276" w:lineRule="auto"/>
+        <w:ind w:left="720"/>
+        <w:jc w:val="both"/>
+        <w:rPr>
+          <w:b/>
+        </w:rPr>
+      </w:pPr>
+      <w:r>
+        <w:rPr>
+          <w:b/>
+          <w:shd w:val="clear" w:color="auto" w:fill="FFFFFF"/>
+        </w:rPr>
+        <w:tab/>
+      </w:r>
+      <w:r>
+        <w:rPr>
+          <w:b/>
+          <w:shd w:val="clear" w:color="auto" w:fill="FFFFFF"/>
+        </w:rPr>
+        <w:tab/>
+      </w:r>
+      <w:r>
+        <w:rPr>
+          <w:b/>
+          <w:shd w:val="clear" w:color="auto" w:fill="FFFFFF"/>
+        </w:rPr>
+        <w:tab/>
+      </w:r>
+      <w:r>
+        <w:rPr>
+          <w:b/>
+          <w:shd w:val="clear" w:color="auto" w:fill="FFFFFF"/>
+        </w:rPr>
+        <w:tab/>
+      </w:r>
+      <w:r>
+        <w:rPr>
+          <w:b/>
+          <w:shd w:val="clear" w:color="auto" w:fill="FFFFFF"/>
+        </w:rPr>
+        <w:tab/>
+      </w:r>
+    </w:p>
+    <w:p>
+      <w:pPr>
+        <w:shd w:val="clear" w:color="auto" w:fill="FFFFFF"/>
+        <w:spacing w:line="276" w:lineRule="auto"/>
+        <w:jc w:val="both"/>
+      </w:pPr>
+      <w:r>
+        <w:rPr>
+          <w:b/>
+          <w:shd w:val="clear" w:color="auto" w:fill="FFFFFF"/>
+        </w:rPr>
+        <w:t>Responsibilities:</w:t>
+      </w:r>
+    </w:p>
+    <w:p>
+      <w:pPr>
+        <w:numPr>
+          <w:ilvl w:val="0"/>
+          <w:numId w:val="1"/>
+        </w:numPr>
+        <w:shd w:val="clear" w:color="auto" w:fill="FFFFFF"/>
+        <w:ind w:left="720" w:hanging="360"/>
+      </w:pPr>
+      <w:r>
+        <w:rPr>
+          <w:sz w:val="22"/>
+          <w:shd w:val="clear" w:color="auto" w:fill="FFFFFF"/>
+        </w:rPr>
+        <w:t>Involved in Preparation, Reviewing and Execution of test cases.</w:t>
+      </w:r>
+    </w:p>
+    <w:p>
+      <w:pPr>
+        <w:numPr>
+          <w:ilvl w:val="0"/>
+          <w:numId w:val="1"/>
+        </w:numPr>
+        <w:shd w:val="clear" w:color="auto" w:fill="FFFFFF"/>
+        <w:ind w:left="720" w:hanging="360"/>
+      </w:pPr>
+      <w:r>
+        <w:t>Analysis of the specifications provided by the client</w:t>
+      </w:r>
+      <w:r>
+        <w:t>.</w:t>
+      </w:r>
+    </w:p>
+    <w:p>
+      <w:pPr>
+        <w:numPr>
+          <w:ilvl w:val="0"/>
+          <w:numId w:val="1"/>
+        </w:numPr>
+        <w:shd w:val="clear" w:color="auto" w:fill="FFFFFF"/>
+        <w:ind w:left="720" w:hanging="360"/>
+      </w:pPr>
+      <w:r>
+        <w:t>Involved in back end coding and design of the framework including sniffer implementation.</w:t>
+      </w:r>
+    </w:p>
+    <w:p>
+      <w:pPr>
+        <w:numPr>
+          <w:ilvl w:val="0"/>
+          <w:numId w:val="1"/>
+        </w:numPr>
+        <w:shd w:val="clear" w:color="auto" w:fill="FFFFFF"/>
+        <w:ind w:left="720" w:hanging="360"/>
+      </w:pPr>
+      <w:r>
+        <w:t>Integrating the application with Unix shell script to run 24/7</w:t>
+      </w:r>
+      <w:r>
+        <w:t>.</w:t>
+      </w:r>
+    </w:p>
+    <w:p>
+      <w:pPr>
+        <w:numPr>
+          <w:ilvl w:val="0"/>
+          <w:numId w:val="1"/>
+        </w:numPr>
+        <w:shd w:val="clear" w:color="auto" w:fill="FFFFFF"/>
+        <w:ind w:left="720" w:hanging="360"/>
+      </w:pPr>
+      <w:r>
+        <w:t>Creating cloudformation scripts to create environment and prerequisite installation of softwares.</w:t>
+      </w:r>
+    </w:p>
+    <w:p>
+      <w:pPr>
+        <w:numPr>
+          <w:ilvl w:val="0"/>
+          <w:numId w:val="1"/>
+        </w:numPr>
+        <w:shd w:val="clear" w:color="auto" w:fill="FFFFFF"/>
+        <w:ind w:left="720" w:hanging="360"/>
+      </w:pPr>
+      <w:r>
+        <w:t>Developed  bulk upload API where user can create multiple workflo jsons and upload it to git.</w:t>
+      </w:r>
+    </w:p>
+    <w:p>
+      <w:pPr>
+        <w:numPr>
+          <w:ilvl w:val="0"/>
+          <w:numId w:val="1"/>
+        </w:numPr>
+        <w:shd w:val="clear" w:color="auto" w:fill="FFFFFF"/>
+        <w:ind w:left="720" w:hanging="360"/>
+      </w:pPr>
+      <w:r>
+        <w:t>I</w:t>
+      </w:r>
+      <w:r>
+        <w:t>nvolved in back end coding to develop a scheduler which will keep pushing statistics on to postgre sql.</w:t>
+      </w:r>
+    </w:p>
+    <w:p>
+      <w:pPr>
+        <w:numPr>
+          <w:ilvl w:val="0"/>
+          <w:numId w:val="1"/>
+        </w:numPr>
+        <w:shd w:val="clear" w:color="auto" w:fill="FFFFFF"/>
+        <w:ind w:left="720" w:hanging="360"/>
+      </w:pPr>
+      <w:r>
+        <w:t>Designed and coded python engine which first connect to databases using plain jdbc and then create a data frame for report generation.</w:t>
+      </w:r>
+    </w:p>
+    <w:p>
+      <w:pPr>
+        <w:numPr>
+          <w:ilvl w:val="0"/>
+          <w:numId w:val="1"/>
+        </w:numPr>
+        <w:shd w:val="clear" w:color="auto" w:fill="FFFFFF"/>
+        <w:ind w:left="720" w:hanging="360"/>
+      </w:pPr>
+      <w:r>
+        <w:t>Did end to end testing of the tool.</w:t>
+      </w:r>
+    </w:p>
+    <w:p>
+      <w:pPr>
+        <w:numPr>
+          <w:ilvl w:val="0"/>
+          <w:numId w:val="1"/>
+        </w:numPr>
+        <w:shd w:val="clear" w:color="auto" w:fill="FFFFFF"/>
+        <w:ind w:left="720" w:hanging="360"/>
+      </w:pPr>
+      <w:r>
+        <w:t>Given customer support in generating various reports.</w:t>
+      </w:r>
+    </w:p>
+    <w:p>
+      <w:pPr>
+        <w:numPr>
+          <w:ilvl w:val="0"/>
+          <w:numId w:val="1"/>
+        </w:numPr>
+        <w:shd w:val="clear" w:color="auto" w:fill="FFFFFF"/>
+        <w:ind w:left="720" w:hanging="360"/>
+      </w:pPr>
+      <w:r>
+        <w:rPr>
+          <w:sz w:val="22"/>
+          <w:shd w:val="clear" w:color="auto" w:fill="FFFFFF"/>
+        </w:rPr>
+        <w:t>Involved in writing Test Plan for the enhancement requirements and production defect fixes for the database after analyzing the specifications and business requirements</w:t>
+      </w:r>
+    </w:p>
+    <w:p>
+      <w:pPr>
+        <w:shd w:val="clear" w:color="auto" w:fill="FFFFFF"/>
+        <w:ind w:left="720"/>
+      </w:pPr>
+    </w:p>
+    <w:p>
+      <w:pPr>
+        <w:shd w:val="clear" w:color="auto" w:fill="FFFFFF"/>
+        <w:spacing w:line="276" w:lineRule="auto"/>
+        <w:ind w:left="720"/>
+        <w:jc w:val="both"/>
+      </w:pPr>
+    </w:p>
+    <w:p>
+      <w:pPr>
+        <w:shd w:val="clear" w:color="auto" w:fill="FFFFFF"/>
+        <w:spacing w:line="276" w:lineRule="auto"/>
+        <w:jc w:val="both"/>
+        <w:rPr>
+          <w:sz w:val="22"/>
+          <w:shd w:val="clear" w:color="auto" w:fill="FFFFFF"/>
+        </w:rPr>
+      </w:pPr>
+      <w:r>
+        <w:rPr>
+          <w:b/>
+          <w:u w:val="single"/>
+          <w:shd w:val="clear" w:color="auto" w:fill="FFFFFF"/>
+        </w:rPr>
+        <w:t>Skill Used</w:t>
+      </w:r>
+      <w:r>
+        <w:rPr>
+          <w:u w:val="single"/>
+          <w:shd w:val="clear" w:color="auto" w:fill="FFFFFF"/>
+        </w:rPr>
+        <w:t>:</w:t>
+      </w:r>
+      <w:r>
+        <w:rPr>
+          <w:shd w:val="clear" w:color="auto" w:fill="FFFFFF"/>
+        </w:rPr>
+        <w:t xml:space="preserve"> </w:t>
+      </w:r>
+      <w:r>
+        <w:rPr>
+          <w:sz w:val="22"/>
+          <w:shd w:val="clear" w:color="auto" w:fill="FFFFFF"/>
+        </w:rPr>
+        <w:t>Java,Spark,AWS</w:t>
+      </w:r>
+      <w:r>
+        <w:rPr>
+          <w:sz w:val="22"/>
+          <w:shd w:val="clear" w:color="auto" w:fill="FFFFFF"/>
+        </w:rPr>
+        <w:t>,scala,Redshift,Unix</w:t>
+      </w:r>
+    </w:p>
+    <w:p>
+      <w:pPr>
+        <w:shd w:val="clear" w:color="auto" w:fill="FFFFFF"/>
+        <w:spacing w:line="276" w:lineRule="auto"/>
+        <w:ind w:left="720" w:hanging="720"/>
+      </w:pPr>
+      <w:r>
+        <w:rPr>
+          <w:b/>
+          <w:shd w:val="clear" w:color="auto" w:fill="FFFFFF"/>
+        </w:rPr>
         <w:lastRenderedPageBreak/>
-        <w:t>Role: Senior Project Engineer</w:t>
-      </w:r>
-      <w:r>
-        <w:rPr>
-          <w:shd w:val="clear" w:color="auto" w:fill="FFFFFF"/>
-        </w:rPr>
-        <w:tab/>
-      </w:r>
-    </w:p>
-    <w:p>
-      <w:pPr>
-        <w:shd w:val="clear" w:color="auto" w:fill="FFFFFF"/>
-        <w:spacing w:line="276" w:lineRule="auto"/>
-        <w:jc w:val="both"/>
-        <w:rPr>
-          <w:b/>
-          <w:shd w:val="clear" w:color="auto" w:fill="FFFFFF"/>
-        </w:rPr>
-      </w:pPr>
-      <w:r>
-        <w:rPr>
-          <w:b/>
-          <w:shd w:val="clear" w:color="auto" w:fill="FFFFFF"/>
-        </w:rPr>
-        <w:t>Project: Symphony D4</w:t>
+        <w:t>Client:</w:t>
+      </w:r>
+      <w:r>
+        <w:rPr>
+          <w:b/>
+          <w:shd w:val="clear" w:color="auto" w:fill="FFFFFF"/>
+        </w:rPr>
+        <w:tab/>
+        <w:t>Capital One Bank, Plano,Texas, USA                                                    1</w:t>
+      </w:r>
+      <w:r>
+        <w:rPr>
+          <w:b/>
+          <w:shd w:val="clear" w:color="auto" w:fill="FFFFFF"/>
+        </w:rPr>
+        <w:t>8</w:t>
+      </w:r>
+      <w:r>
+        <w:rPr>
+          <w:b/>
+          <w:shd w:val="clear" w:color="auto" w:fill="FFFFFF"/>
+        </w:rPr>
+        <w:t xml:space="preserve"> </w:t>
+      </w:r>
+      <w:r>
+        <w:rPr>
+          <w:b/>
+          <w:shd w:val="clear" w:color="auto" w:fill="FFFFFF"/>
+        </w:rPr>
+        <w:t>Oct</w:t>
+      </w:r>
+      <w:r>
+        <w:rPr>
+          <w:b/>
+          <w:shd w:val="clear" w:color="auto" w:fill="FFFFFF"/>
+        </w:rPr>
+        <w:t xml:space="preserve"> 2016 – </w:t>
+      </w:r>
+      <w:r>
+        <w:rPr>
+          <w:b/>
+          <w:shd w:val="clear" w:color="auto" w:fill="FFFFFF"/>
+        </w:rPr>
+        <w:t>14 Dec</w:t>
+      </w:r>
+      <w:r>
+        <w:rPr>
+          <w:b/>
+          <w:shd w:val="clear" w:color="auto" w:fill="FFFFFF"/>
+        </w:rPr>
+        <w:t xml:space="preserve"> 201</w:t>
+      </w:r>
+      <w:r>
+        <w:rPr>
+          <w:b/>
+          <w:shd w:val="clear" w:color="auto" w:fill="FFFFFF"/>
+        </w:rPr>
+        <w:t>6</w:t>
+      </w:r>
+    </w:p>
+    <w:p>
+      <w:pPr>
+        <w:shd w:val="clear" w:color="auto" w:fill="FFFFFF"/>
+        <w:spacing w:line="276" w:lineRule="auto"/>
+        <w:jc w:val="both"/>
+        <w:rPr>
+          <w:shd w:val="clear" w:color="auto" w:fill="FFFFFF"/>
+        </w:rPr>
+      </w:pPr>
+      <w:r>
+        <w:rPr>
+          <w:b/>
+          <w:shd w:val="clear" w:color="auto" w:fill="FFFFFF"/>
+        </w:rPr>
+        <w:t xml:space="preserve">Role: </w:t>
+      </w:r>
+      <w:r>
+        <w:rPr>
+          <w:b/>
+          <w:shd w:val="clear" w:color="auto" w:fill="FFFFFF"/>
+        </w:rPr>
+        <w:t>Programmer Analyst</w:t>
+      </w:r>
+      <w:r>
+        <w:rPr>
+          <w:shd w:val="clear" w:color="auto" w:fill="FFFFFF"/>
+        </w:rPr>
+        <w:tab/>
+      </w:r>
+    </w:p>
+    <w:p>
+      <w:pPr>
+        <w:shd w:val="clear" w:color="auto" w:fill="FFFFFF"/>
+        <w:spacing w:line="276" w:lineRule="auto"/>
+        <w:jc w:val="both"/>
+        <w:rPr>
+          <w:b/>
+          <w:shd w:val="clear" w:color="auto" w:fill="FFFFFF"/>
+        </w:rPr>
+      </w:pPr>
+      <w:r>
+        <w:rPr>
+          <w:b/>
+          <w:shd w:val="clear" w:color="auto" w:fill="FFFFFF"/>
+        </w:rPr>
+        <w:t>Project: Quantum POC</w:t>
       </w:r>
     </w:p>
     <w:p>
@@ -1845,7 +2717,7 @@
           <w:sz w:val="22"/>
           <w:shd w:val="clear" w:color="auto" w:fill="FFFFFF"/>
         </w:rPr>
-        <w:t>Symphony D4 is a seamless data ingestion framework from drop box to  Redshift or S3. The framework takes input from workflo json which gives instruction about all the modules to be executed on the dataset. There is a CLE component which does all types of tracking and persist it to postgresql . The framework consist of DAM UI which shows all information about the processing dataset.</w:t>
+        <w:t>Quantum is a in house  framework developed by Capital One which leverage user to execute spark sql on the cluster.</w:t>
       </w:r>
     </w:p>
     <w:p>
@@ -1935,49 +2807,406 @@
         <w:ind w:left="720" w:hanging="360"/>
       </w:pPr>
       <w:r>
-        <w:t>Creating cloudformation scripts to create environment and prerequisite installation of softwares.</w:t>
-      </w:r>
-    </w:p>
-    <w:p>
-      <w:pPr>
-        <w:numPr>
-          <w:ilvl w:val="0"/>
-          <w:numId w:val="1"/>
-        </w:numPr>
-        <w:shd w:val="clear" w:color="auto" w:fill="FFFFFF"/>
-        <w:ind w:left="720" w:hanging="360"/>
-      </w:pPr>
-      <w:r>
-        <w:t>Developed  bulk upload API where user can create multiple workflo jsons and upload it to git.</w:t>
-      </w:r>
-    </w:p>
-    <w:p>
-      <w:pPr>
-        <w:numPr>
-          <w:ilvl w:val="0"/>
-          <w:numId w:val="1"/>
-        </w:numPr>
-        <w:shd w:val="clear" w:color="auto" w:fill="FFFFFF"/>
-        <w:ind w:left="720" w:hanging="360"/>
-      </w:pPr>
-      <w:r>
-        <w:t>I</w:t>
-      </w:r>
-      <w:r>
-        <w:t>nvolved in back end coding to develop a scheduler which will keep pushing statistics on to postgre sql.</w:t>
-      </w:r>
-    </w:p>
-    <w:p>
-      <w:pPr>
-        <w:numPr>
-          <w:ilvl w:val="0"/>
-          <w:numId w:val="1"/>
-        </w:numPr>
-        <w:shd w:val="clear" w:color="auto" w:fill="FFFFFF"/>
-        <w:ind w:left="720" w:hanging="360"/>
-      </w:pPr>
-      <w:r>
-        <w:t>Designed and coded python engine which first connect to databases using plain jdbc and then create a data frame for report generation.</w:t>
+        <w:t>Analysis of the specifications provided by the client</w:t>
+      </w:r>
+      <w:r>
+        <w:t>.</w:t>
+      </w:r>
+    </w:p>
+    <w:p>
+      <w:pPr>
+        <w:numPr>
+          <w:ilvl w:val="0"/>
+          <w:numId w:val="1"/>
+        </w:numPr>
+        <w:shd w:val="clear" w:color="auto" w:fill="FFFFFF"/>
+        <w:ind w:left="720" w:hanging="360"/>
+      </w:pPr>
+      <w:r>
+        <w:t>Involved in back end coding and design of the framework including sniffer implementation.</w:t>
+      </w:r>
+    </w:p>
+    <w:p>
+      <w:pPr>
+        <w:numPr>
+          <w:ilvl w:val="0"/>
+          <w:numId w:val="1"/>
+        </w:numPr>
+        <w:shd w:val="clear" w:color="auto" w:fill="FFFFFF"/>
+        <w:ind w:left="720" w:hanging="360"/>
+      </w:pPr>
+      <w:r>
+        <w:t>Setting up the environment for using the framework.</w:t>
+      </w:r>
+    </w:p>
+    <w:p>
+      <w:pPr>
+        <w:numPr>
+          <w:ilvl w:val="0"/>
+          <w:numId w:val="1"/>
+        </w:numPr>
+        <w:shd w:val="clear" w:color="auto" w:fill="FFFFFF"/>
+        <w:ind w:left="720" w:hanging="360"/>
+      </w:pPr>
+      <w:r>
+        <w:t>Involved in conversion of Terradata sql to spark sql.</w:t>
+      </w:r>
+    </w:p>
+    <w:p>
+      <w:pPr>
+        <w:numPr>
+          <w:ilvl w:val="0"/>
+          <w:numId w:val="1"/>
+        </w:numPr>
+        <w:shd w:val="clear" w:color="auto" w:fill="FFFFFF"/>
+        <w:ind w:left="720" w:hanging="360"/>
+      </w:pPr>
+      <w:r>
+        <w:t>End to End testing of quantum framework with all converted sqls.</w:t>
+      </w:r>
+    </w:p>
+    <w:p>
+      <w:pPr>
+        <w:shd w:val="clear" w:color="auto" w:fill="FFFFFF"/>
+        <w:spacing w:line="276" w:lineRule="auto"/>
+        <w:ind w:left="720"/>
+        <w:jc w:val="both"/>
+      </w:pPr>
+    </w:p>
+    <w:p>
+      <w:pPr>
+        <w:shd w:val="clear" w:color="auto" w:fill="FFFFFF"/>
+        <w:spacing w:line="276" w:lineRule="auto"/>
+        <w:jc w:val="both"/>
+        <w:rPr>
+          <w:sz w:val="22"/>
+          <w:shd w:val="clear" w:color="auto" w:fill="FFFFFF"/>
+        </w:rPr>
+      </w:pPr>
+      <w:r>
+        <w:rPr>
+          <w:b/>
+          <w:u w:val="single"/>
+          <w:shd w:val="clear" w:color="auto" w:fill="FFFFFF"/>
+        </w:rPr>
+        <w:t>Skill Used</w:t>
+      </w:r>
+      <w:r>
+        <w:rPr>
+          <w:u w:val="single"/>
+          <w:shd w:val="clear" w:color="auto" w:fill="FFFFFF"/>
+        </w:rPr>
+        <w:t>:</w:t>
+      </w:r>
+      <w:r>
+        <w:rPr>
+          <w:shd w:val="clear" w:color="auto" w:fill="FFFFFF"/>
+        </w:rPr>
+        <w:t xml:space="preserve"> </w:t>
+      </w:r>
+      <w:r>
+        <w:rPr>
+          <w:sz w:val="22"/>
+          <w:shd w:val="clear" w:color="auto" w:fill="FFFFFF"/>
+        </w:rPr>
+        <w:t>Spark,AWS</w:t>
+      </w:r>
+    </w:p>
+    <w:p>
+      <w:pPr>
+        <w:shd w:val="clear" w:color="auto" w:fill="FFFFFF"/>
+        <w:spacing w:line="276" w:lineRule="auto"/>
+        <w:jc w:val="both"/>
+        <w:rPr>
+          <w:sz w:val="22"/>
+          <w:shd w:val="clear" w:color="auto" w:fill="FFFFFF"/>
+        </w:rPr>
+      </w:pPr>
+    </w:p>
+    <w:p>
+      <w:pPr>
+        <w:shd w:val="clear" w:color="auto" w:fill="FFFFFF"/>
+        <w:spacing w:line="276" w:lineRule="auto"/>
+        <w:ind w:left="720" w:hanging="720"/>
+      </w:pPr>
+      <w:r>
+        <w:rPr>
+          <w:b/>
+          <w:shd w:val="clear" w:color="auto" w:fill="FFFFFF"/>
+        </w:rPr>
+        <w:t>Client:</w:t>
+      </w:r>
+      <w:r>
+        <w:rPr>
+          <w:b/>
+          <w:shd w:val="clear" w:color="auto" w:fill="FFFFFF"/>
+        </w:rPr>
+        <w:tab/>
+        <w:t xml:space="preserve">Capital One Bank, Plano,Texas, USA                                       </w:t>
+      </w:r>
+      <w:r>
+        <w:rPr>
+          <w:b/>
+          <w:shd w:val="clear" w:color="auto" w:fill="FFFFFF"/>
+        </w:rPr>
+        <w:t xml:space="preserve">             01</w:t>
+      </w:r>
+      <w:r>
+        <w:rPr>
+          <w:b/>
+          <w:shd w:val="clear" w:color="auto" w:fill="FFFFFF"/>
+        </w:rPr>
+        <w:t xml:space="preserve"> </w:t>
+      </w:r>
+      <w:r>
+        <w:rPr>
+          <w:b/>
+          <w:shd w:val="clear" w:color="auto" w:fill="FFFFFF"/>
+        </w:rPr>
+        <w:t>Sep</w:t>
+      </w:r>
+      <w:r>
+        <w:rPr>
+          <w:b/>
+          <w:shd w:val="clear" w:color="auto" w:fill="FFFFFF"/>
+        </w:rPr>
+        <w:t xml:space="preserve"> 2016 – </w:t>
+      </w:r>
+      <w:r>
+        <w:rPr>
+          <w:b/>
+          <w:shd w:val="clear" w:color="auto" w:fill="FFFFFF"/>
+        </w:rPr>
+        <w:t>04 Oct</w:t>
+      </w:r>
+      <w:r>
+        <w:rPr>
+          <w:b/>
+          <w:shd w:val="clear" w:color="auto" w:fill="FFFFFF"/>
+        </w:rPr>
+        <w:t xml:space="preserve"> 201</w:t>
+      </w:r>
+      <w:r>
+        <w:rPr>
+          <w:b/>
+          <w:shd w:val="clear" w:color="auto" w:fill="FFFFFF"/>
+        </w:rPr>
+        <w:t>6</w:t>
+      </w:r>
+    </w:p>
+    <w:p>
+      <w:pPr>
+        <w:shd w:val="clear" w:color="auto" w:fill="FFFFFF"/>
+        <w:spacing w:line="276" w:lineRule="auto"/>
+        <w:jc w:val="both"/>
+        <w:rPr>
+          <w:shd w:val="clear" w:color="auto" w:fill="FFFFFF"/>
+        </w:rPr>
+      </w:pPr>
+      <w:r>
+        <w:rPr>
+          <w:b/>
+          <w:shd w:val="clear" w:color="auto" w:fill="FFFFFF"/>
+        </w:rPr>
+        <w:t xml:space="preserve">Role: </w:t>
+      </w:r>
+      <w:r>
+        <w:rPr>
+          <w:b/>
+          <w:shd w:val="clear" w:color="auto" w:fill="FFFFFF"/>
+        </w:rPr>
+        <w:t>Programmer Analyst</w:t>
+      </w:r>
+      <w:r>
+        <w:rPr>
+          <w:shd w:val="clear" w:color="auto" w:fill="FFFFFF"/>
+        </w:rPr>
+        <w:tab/>
+      </w:r>
+    </w:p>
+    <w:p>
+      <w:pPr>
+        <w:shd w:val="clear" w:color="auto" w:fill="FFFFFF"/>
+        <w:spacing w:line="276" w:lineRule="auto"/>
+        <w:jc w:val="both"/>
+        <w:rPr>
+          <w:b/>
+          <w:shd w:val="clear" w:color="auto" w:fill="FFFFFF"/>
+        </w:rPr>
+      </w:pPr>
+      <w:r>
+        <w:rPr>
+          <w:b/>
+          <w:shd w:val="clear" w:color="auto" w:fill="FFFFFF"/>
+        </w:rPr>
+        <w:t>Project: Redshift Performance Testing</w:t>
+      </w:r>
+    </w:p>
+    <w:p>
+      <w:pPr>
+        <w:shd w:val="clear" w:color="auto" w:fill="FFFFFF"/>
+        <w:spacing w:line="276" w:lineRule="auto"/>
+        <w:jc w:val="both"/>
+        <w:rPr>
+          <w:b/>
+          <w:shd w:val="clear" w:color="auto" w:fill="FFFFFF"/>
+        </w:rPr>
+      </w:pPr>
+    </w:p>
+    <w:p>
+      <w:pPr>
+        <w:shd w:val="clear" w:color="auto" w:fill="FFFFFF"/>
+        <w:spacing w:line="276" w:lineRule="auto"/>
+        <w:jc w:val="both"/>
+        <w:rPr>
+          <w:b/>
+          <w:shd w:val="clear" w:color="auto" w:fill="FFFFFF"/>
+        </w:rPr>
+      </w:pPr>
+      <w:r>
+        <w:rPr>
+          <w:b/>
+          <w:shd w:val="clear" w:color="auto" w:fill="FFFFFF"/>
+        </w:rPr>
+        <w:t>Project Description:</w:t>
+      </w:r>
+    </w:p>
+    <w:p>
+      <w:pPr>
+        <w:shd w:val="clear" w:color="auto" w:fill="FFFFFF"/>
+        <w:spacing w:line="276" w:lineRule="auto"/>
+        <w:ind w:left="720"/>
+        <w:jc w:val="both"/>
+        <w:rPr>
+          <w:sz w:val="22"/>
+          <w:shd w:val="clear" w:color="auto" w:fill="FFFFFF"/>
+        </w:rPr>
+      </w:pPr>
+      <w:r>
+        <w:rPr>
+          <w:sz w:val="22"/>
+          <w:shd w:val="clear" w:color="auto" w:fill="FFFFFF"/>
+        </w:rPr>
+        <w:t>This performance testing was carried out before migrating from Terradata to Redshift .The testing was done including 3 types of queries (small ,medium, large). The testing was performed on 4 types of clusters and matrices were collected for the comparison.</w:t>
+      </w:r>
+    </w:p>
+    <w:p>
+      <w:pPr>
+        <w:shd w:val="clear" w:color="auto" w:fill="FFFFFF"/>
+        <w:spacing w:line="276" w:lineRule="auto"/>
+        <w:ind w:left="720"/>
+        <w:jc w:val="both"/>
+        <w:rPr>
+          <w:b/>
+        </w:rPr>
+      </w:pPr>
+      <w:r>
+        <w:rPr>
+          <w:b/>
+          <w:shd w:val="clear" w:color="auto" w:fill="FFFFFF"/>
+        </w:rPr>
+        <w:tab/>
+      </w:r>
+      <w:r>
+        <w:rPr>
+          <w:b/>
+          <w:shd w:val="clear" w:color="auto" w:fill="FFFFFF"/>
+        </w:rPr>
+        <w:tab/>
+      </w:r>
+      <w:r>
+        <w:rPr>
+          <w:b/>
+          <w:shd w:val="clear" w:color="auto" w:fill="FFFFFF"/>
+        </w:rPr>
+        <w:tab/>
+      </w:r>
+      <w:r>
+        <w:rPr>
+          <w:b/>
+          <w:shd w:val="clear" w:color="auto" w:fill="FFFFFF"/>
+        </w:rPr>
+        <w:tab/>
+      </w:r>
+      <w:r>
+        <w:rPr>
+          <w:b/>
+          <w:shd w:val="clear" w:color="auto" w:fill="FFFFFF"/>
+        </w:rPr>
+        <w:tab/>
+      </w:r>
+    </w:p>
+    <w:p>
+      <w:pPr>
+        <w:shd w:val="clear" w:color="auto" w:fill="FFFFFF"/>
+        <w:spacing w:line="276" w:lineRule="auto"/>
+        <w:jc w:val="both"/>
+      </w:pPr>
+      <w:r>
+        <w:rPr>
+          <w:b/>
+          <w:shd w:val="clear" w:color="auto" w:fill="FFFFFF"/>
+        </w:rPr>
+        <w:t>Responsibilities:</w:t>
+      </w:r>
+    </w:p>
+    <w:p>
+      <w:pPr>
+        <w:numPr>
+          <w:ilvl w:val="0"/>
+          <w:numId w:val="1"/>
+        </w:numPr>
+        <w:shd w:val="clear" w:color="auto" w:fill="FFFFFF"/>
+        <w:ind w:left="720" w:hanging="360"/>
+      </w:pPr>
+      <w:r>
+        <w:rPr>
+          <w:sz w:val="22"/>
+          <w:shd w:val="clear" w:color="auto" w:fill="FFFFFF"/>
+        </w:rPr>
+        <w:t>Involved in Preparation, Reviewing and Execution of test cases.</w:t>
+      </w:r>
+    </w:p>
+    <w:p>
+      <w:pPr>
+        <w:numPr>
+          <w:ilvl w:val="0"/>
+          <w:numId w:val="1"/>
+        </w:numPr>
+        <w:shd w:val="clear" w:color="auto" w:fill="FFFFFF"/>
+        <w:ind w:left="720" w:hanging="360"/>
+      </w:pPr>
+      <w:r>
+        <w:t>Involved in collecting the metrics output</w:t>
+      </w:r>
+    </w:p>
+    <w:p>
+      <w:pPr>
+        <w:numPr>
+          <w:ilvl w:val="0"/>
+          <w:numId w:val="1"/>
+        </w:numPr>
+        <w:shd w:val="clear" w:color="auto" w:fill="FFFFFF"/>
+        <w:ind w:left="720" w:hanging="360"/>
+      </w:pPr>
+      <w:r>
+        <w:t>Analysis of the specifications provided by the client</w:t>
+      </w:r>
+      <w:r>
+        <w:t>.</w:t>
+      </w:r>
+    </w:p>
+    <w:p>
+      <w:pPr>
+        <w:numPr>
+          <w:ilvl w:val="0"/>
+          <w:numId w:val="1"/>
+        </w:numPr>
+        <w:shd w:val="clear" w:color="auto" w:fill="FFFFFF"/>
+        <w:ind w:left="720" w:hanging="360"/>
+      </w:pPr>
+      <w:r>
+        <w:t>Involved in back end coding and design of the framework including sniffer implementation.</w:t>
       </w:r>
     </w:p>
     <w:p>
@@ -2020,6 +3249,284 @@
           <w:sz w:val="22"/>
           <w:shd w:val="clear" w:color="auto" w:fill="FFFFFF"/>
         </w:rPr>
+        <w:t>Involved in writing Test Plan for the enhancement requirements and production defect fixes for the database after analyzing the specifications and business requirements</w:t>
+      </w:r>
+    </w:p>
+    <w:p>
+      <w:pPr>
+        <w:shd w:val="clear" w:color="auto" w:fill="FFFFFF"/>
+        <w:ind w:left="720"/>
+      </w:pPr>
+    </w:p>
+    <w:p>
+      <w:pPr>
+        <w:shd w:val="clear" w:color="auto" w:fill="FFFFFF"/>
+        <w:spacing w:line="276" w:lineRule="auto"/>
+        <w:ind w:left="720"/>
+        <w:jc w:val="both"/>
+      </w:pPr>
+    </w:p>
+    <w:p>
+      <w:pPr>
+        <w:shd w:val="clear" w:color="auto" w:fill="FFFFFF"/>
+        <w:spacing w:line="276" w:lineRule="auto"/>
+        <w:jc w:val="both"/>
+        <w:rPr>
+          <w:sz w:val="22"/>
+          <w:shd w:val="clear" w:color="auto" w:fill="FFFFFF"/>
+        </w:rPr>
+      </w:pPr>
+      <w:r>
+        <w:rPr>
+          <w:b/>
+          <w:u w:val="single"/>
+          <w:shd w:val="clear" w:color="auto" w:fill="FFFFFF"/>
+        </w:rPr>
+        <w:t>Skill Used</w:t>
+      </w:r>
+      <w:r>
+        <w:rPr>
+          <w:u w:val="single"/>
+          <w:shd w:val="clear" w:color="auto" w:fill="FFFFFF"/>
+        </w:rPr>
+        <w:t>:</w:t>
+      </w:r>
+      <w:r>
+        <w:rPr>
+          <w:shd w:val="clear" w:color="auto" w:fill="FFFFFF"/>
+        </w:rPr>
+        <w:t xml:space="preserve"> </w:t>
+      </w:r>
+      <w:r>
+        <w:rPr>
+          <w:sz w:val="22"/>
+          <w:shd w:val="clear" w:color="auto" w:fill="FFFFFF"/>
+        </w:rPr>
+        <w:t>Unix,</w:t>
+      </w:r>
+      <w:r>
+        <w:rPr>
+          <w:sz w:val="22"/>
+          <w:shd w:val="clear" w:color="auto" w:fill="FFFFFF"/>
+        </w:rPr>
+        <w:t>AWS</w:t>
+      </w:r>
+      <w:r>
+        <w:rPr>
+          <w:sz w:val="22"/>
+          <w:shd w:val="clear" w:color="auto" w:fill="FFFFFF"/>
+        </w:rPr>
+        <w:t>,Redshift</w:t>
+      </w:r>
+    </w:p>
+    <w:p>
+      <w:pPr>
+        <w:shd w:val="clear" w:color="auto" w:fill="FFFFFF"/>
+        <w:spacing w:line="276" w:lineRule="auto"/>
+        <w:jc w:val="both"/>
+        <w:rPr>
+          <w:sz w:val="22"/>
+          <w:shd w:val="clear" w:color="auto" w:fill="FFFFFF"/>
+        </w:rPr>
+      </w:pPr>
+    </w:p>
+    <w:p>
+      <w:pPr>
+        <w:shd w:val="clear" w:color="auto" w:fill="FFFFFF"/>
+        <w:spacing w:line="276" w:lineRule="auto"/>
+        <w:jc w:val="both"/>
+        <w:rPr>
+          <w:sz w:val="22"/>
+          <w:shd w:val="clear" w:color="auto" w:fill="FFFFFF"/>
+        </w:rPr>
+      </w:pPr>
+    </w:p>
+    <w:p>
+      <w:pPr>
+        <w:shd w:val="clear" w:color="auto" w:fill="FFFFFF"/>
+        <w:spacing w:line="276" w:lineRule="auto"/>
+        <w:ind w:left="720" w:hanging="720"/>
+      </w:pPr>
+      <w:r>
+        <w:rPr>
+          <w:b/>
+          <w:shd w:val="clear" w:color="auto" w:fill="FFFFFF"/>
+        </w:rPr>
+        <w:t xml:space="preserve">Client:  </w:t>
+      </w:r>
+      <w:r>
+        <w:rPr>
+          <w:b/>
+          <w:shd w:val="clear" w:color="auto" w:fill="FFFFFF"/>
+        </w:rPr>
+        <w:t>Capital One Bank, Plano,Texas, USA                                                    05 July 2016 – 13 Sep 2016</w:t>
+      </w:r>
+    </w:p>
+    <w:p>
+      <w:pPr>
+        <w:shd w:val="clear" w:color="auto" w:fill="FFFFFF"/>
+        <w:spacing w:line="276" w:lineRule="auto"/>
+        <w:jc w:val="both"/>
+        <w:rPr>
+          <w:shd w:val="clear" w:color="auto" w:fill="FFFFFF"/>
+        </w:rPr>
+      </w:pPr>
+      <w:r>
+        <w:rPr>
+          <w:b/>
+          <w:shd w:val="clear" w:color="auto" w:fill="FFFFFF"/>
+        </w:rPr>
+        <w:t xml:space="preserve">Role: </w:t>
+      </w:r>
+      <w:r>
+        <w:rPr>
+          <w:b/>
+          <w:shd w:val="clear" w:color="auto" w:fill="FFFFFF"/>
+        </w:rPr>
+        <w:t>Programmer Analyst</w:t>
+      </w:r>
+      <w:r>
+        <w:rPr>
+          <w:shd w:val="clear" w:color="auto" w:fill="FFFFFF"/>
+        </w:rPr>
+        <w:tab/>
+      </w:r>
+    </w:p>
+    <w:p>
+      <w:pPr>
+        <w:shd w:val="clear" w:color="auto" w:fill="FFFFFF"/>
+        <w:spacing w:line="276" w:lineRule="auto"/>
+        <w:jc w:val="both"/>
+        <w:rPr>
+          <w:b/>
+          <w:shd w:val="clear" w:color="auto" w:fill="FFFFFF"/>
+        </w:rPr>
+      </w:pPr>
+      <w:r>
+        <w:rPr>
+          <w:b/>
+          <w:shd w:val="clear" w:color="auto" w:fill="FFFFFF"/>
+        </w:rPr>
+        <w:t xml:space="preserve">Project: </w:t>
+      </w:r>
+      <w:r>
+        <w:rPr>
+          <w:b/>
+          <w:shd w:val="clear" w:color="auto" w:fill="FFFFFF"/>
+        </w:rPr>
+        <w:t>LR Streaming From TSYS To S3</w:t>
+      </w:r>
+    </w:p>
+    <w:p>
+      <w:pPr>
+        <w:shd w:val="clear" w:color="auto" w:fill="FFFFFF"/>
+        <w:spacing w:line="276" w:lineRule="auto"/>
+        <w:jc w:val="both"/>
+        <w:rPr>
+          <w:b/>
+          <w:shd w:val="clear" w:color="auto" w:fill="FFFFFF"/>
+        </w:rPr>
+      </w:pPr>
+    </w:p>
+    <w:p>
+      <w:pPr>
+        <w:shd w:val="clear" w:color="auto" w:fill="FFFFFF"/>
+        <w:spacing w:line="276" w:lineRule="auto"/>
+        <w:jc w:val="both"/>
+        <w:rPr>
+          <w:b/>
+          <w:shd w:val="clear" w:color="auto" w:fill="FFFFFF"/>
+        </w:rPr>
+      </w:pPr>
+      <w:r>
+        <w:rPr>
+          <w:b/>
+          <w:shd w:val="clear" w:color="auto" w:fill="FFFFFF"/>
+        </w:rPr>
+        <w:t>Project Description:</w:t>
+      </w:r>
+    </w:p>
+    <w:p>
+      <w:pPr>
+        <w:shd w:val="clear" w:color="auto" w:fill="FFFFFF"/>
+        <w:spacing w:line="276" w:lineRule="auto"/>
+        <w:ind w:left="720"/>
+        <w:jc w:val="both"/>
+        <w:rPr>
+          <w:b/>
+        </w:rPr>
+      </w:pPr>
+      <w:r>
+        <w:rPr>
+          <w:sz w:val="22"/>
+          <w:shd w:val="clear" w:color="auto" w:fill="FFFFFF"/>
+        </w:rPr>
+        <w:t>The objective was to stream the load ready data directly to S3 instead of sending it to DDE server. As part of DWH migration the objective was to skip DDE and EC2.</w:t>
+      </w:r>
+      <w:r>
+        <w:rPr>
+          <w:b/>
+          <w:shd w:val="clear" w:color="auto" w:fill="FFFFFF"/>
+        </w:rPr>
+        <w:tab/>
+      </w:r>
+      <w:r>
+        <w:rPr>
+          <w:b/>
+          <w:shd w:val="clear" w:color="auto" w:fill="FFFFFF"/>
+        </w:rPr>
+        <w:tab/>
+      </w:r>
+      <w:r>
+        <w:rPr>
+          <w:b/>
+          <w:shd w:val="clear" w:color="auto" w:fill="FFFFFF"/>
+        </w:rPr>
+        <w:tab/>
+      </w:r>
+      <w:r>
+        <w:rPr>
+          <w:b/>
+          <w:shd w:val="clear" w:color="auto" w:fill="FFFFFF"/>
+        </w:rPr>
+        <w:tab/>
+      </w:r>
+      <w:r>
+        <w:rPr>
+          <w:b/>
+          <w:shd w:val="clear" w:color="auto" w:fill="FFFFFF"/>
+        </w:rPr>
+        <w:tab/>
+      </w:r>
+    </w:p>
+    <w:p>
+      <w:pPr>
+        <w:shd w:val="clear" w:color="auto" w:fill="FFFFFF"/>
+        <w:spacing w:line="276" w:lineRule="auto"/>
+        <w:jc w:val="both"/>
+      </w:pPr>
+      <w:r>
+        <w:rPr>
+          <w:b/>
+          <w:shd w:val="clear" w:color="auto" w:fill="FFFFFF"/>
+        </w:rPr>
+        <w:t>Responsibilities:</w:t>
+      </w:r>
+    </w:p>
+    <w:p>
+      <w:pPr>
+        <w:numPr>
+          <w:ilvl w:val="0"/>
+          <w:numId w:val="1"/>
+        </w:numPr>
+        <w:shd w:val="clear" w:color="auto" w:fill="FFFFFF"/>
+        <w:ind w:left="720" w:hanging="360"/>
+      </w:pPr>
+      <w:r>
+        <w:rPr>
+          <w:sz w:val="22"/>
+          <w:shd w:val="clear" w:color="auto" w:fill="FFFFFF"/>
+        </w:rPr>
         <w:t>Involved in Preparation, Reviewing and Execution of test cases.</w:t>
       </w:r>
     </w:p>
@@ -2033,6 +3540,77 @@
         <w:ind w:left="720" w:hanging="360"/>
       </w:pPr>
       <w:r>
+        <w:t>Designed and implemented custom consumer in kafka which was the vital component for fetching the messages from kafka topics in the batches and move it to S3.</w:t>
+      </w:r>
+    </w:p>
+    <w:p>
+      <w:pPr>
+        <w:numPr>
+          <w:ilvl w:val="0"/>
+          <w:numId w:val="1"/>
+        </w:numPr>
+        <w:shd w:val="clear" w:color="auto" w:fill="FFFFFF"/>
+        <w:ind w:left="720" w:hanging="360"/>
+      </w:pPr>
+      <w:r>
+        <w:t>Involved in creating the UNIX scripts to execute the application</w:t>
+      </w:r>
+    </w:p>
+    <w:p>
+      <w:pPr>
+        <w:shd w:val="clear" w:color="auto" w:fill="FFFFFF"/>
+        <w:ind w:left="360"/>
+      </w:pPr>
+    </w:p>
+    <w:p>
+      <w:pPr>
+        <w:numPr>
+          <w:ilvl w:val="0"/>
+          <w:numId w:val="1"/>
+        </w:numPr>
+        <w:shd w:val="clear" w:color="auto" w:fill="FFFFFF"/>
+        <w:ind w:left="720" w:hanging="360"/>
+      </w:pPr>
+      <w:r>
+        <w:t>Involved in back end coding and design of the framework including sniffer implementation.</w:t>
+      </w:r>
+    </w:p>
+    <w:p>
+      <w:pPr>
+        <w:numPr>
+          <w:ilvl w:val="0"/>
+          <w:numId w:val="1"/>
+        </w:numPr>
+        <w:shd w:val="clear" w:color="auto" w:fill="FFFFFF"/>
+        <w:ind w:left="720" w:hanging="360"/>
+      </w:pPr>
+      <w:r>
+        <w:t>Did end to end testing of the tool.</w:t>
+      </w:r>
+    </w:p>
+    <w:p>
+      <w:pPr>
+        <w:numPr>
+          <w:ilvl w:val="0"/>
+          <w:numId w:val="1"/>
+        </w:numPr>
+        <w:shd w:val="clear" w:color="auto" w:fill="FFFFFF"/>
+        <w:ind w:left="720" w:hanging="360"/>
+      </w:pPr>
+      <w:r>
+        <w:t>Given customer support in generating various reports.</w:t>
+      </w:r>
+    </w:p>
+    <w:p>
+      <w:pPr>
+        <w:numPr>
+          <w:ilvl w:val="0"/>
+          <w:numId w:val="1"/>
+        </w:numPr>
+        <w:shd w:val="clear" w:color="auto" w:fill="FFFFFF"/>
+        <w:ind w:left="720" w:hanging="360"/>
+      </w:pPr>
+      <w:r>
         <w:rPr>
           <w:sz w:val="22"/>
           <w:shd w:val="clear" w:color="auto" w:fill="FFFFFF"/>
@@ -2090,7 +3668,14 @@
           <w:sz w:val="22"/>
           <w:shd w:val="clear" w:color="auto" w:fill="FFFFFF"/>
         </w:rPr>
-        <w:t>PostgreSQL,Java,Spark,AWS</w:t>
+        <w:t>Unix,AWS,</w:t>
+      </w:r>
+      <w:r>
+        <w:rPr>
+          <w:sz w:val="22"/>
+          <w:shd w:val="clear" w:color="auto" w:fill="FFFFFF"/>
+        </w:rPr>
+        <w:t>kafka</w:t>
       </w:r>
     </w:p>
     <w:p>
@@ -2123,48 +3708,55 @@
           <w:shd w:val="clear" w:color="auto" w:fill="FFFFFF"/>
         </w:rPr>
         <w:tab/>
-        <w:t>Capital One Bank, Plano,Texas, USA                                                    15 Dec 2016 – 24 Feb 2017</w:t>
-      </w:r>
-    </w:p>
-    <w:p>
-      <w:pPr>
-        <w:shd w:val="clear" w:color="auto" w:fill="FFFFFF"/>
-        <w:spacing w:line="276" w:lineRule="auto"/>
-        <w:jc w:val="both"/>
-        <w:rPr>
-          <w:shd w:val="clear" w:color="auto" w:fill="FFFFFF"/>
-        </w:rPr>
-      </w:pPr>
-      <w:r>
-        <w:rPr>
-          <w:b/>
-          <w:shd w:val="clear" w:color="auto" w:fill="FFFFFF"/>
-        </w:rPr>
-        <w:t>Role: Senior Project Engineer</w:t>
-      </w:r>
-      <w:r>
-        <w:rPr>
-          <w:shd w:val="clear" w:color="auto" w:fill="FFFFFF"/>
-        </w:rPr>
-        <w:tab/>
-      </w:r>
-    </w:p>
-    <w:p>
-      <w:pPr>
-        <w:shd w:val="clear" w:color="auto" w:fill="FFFFFF"/>
-        <w:spacing w:line="276" w:lineRule="auto"/>
-        <w:jc w:val="both"/>
-        <w:rPr>
-          <w:b/>
-          <w:shd w:val="clear" w:color="auto" w:fill="FFFFFF"/>
-        </w:rPr>
-      </w:pPr>
-      <w:r>
-        <w:rPr>
-          <w:b/>
-          <w:shd w:val="clear" w:color="auto" w:fill="FFFFFF"/>
-        </w:rPr>
-        <w:t>Project: INSIGHT</w:t>
+        <w:t>Capital One Bank, Plano,Texas, USA                                                    16 Mar 2016 – 18 May 2016</w:t>
+      </w:r>
+    </w:p>
+    <w:p>
+      <w:pPr>
+        <w:shd w:val="clear" w:color="auto" w:fill="FFFFFF"/>
+        <w:spacing w:line="276" w:lineRule="auto"/>
+        <w:jc w:val="both"/>
+        <w:rPr>
+          <w:shd w:val="clear" w:color="auto" w:fill="FFFFFF"/>
+        </w:rPr>
+      </w:pPr>
+      <w:r>
+        <w:rPr>
+          <w:b/>
+          <w:shd w:val="clear" w:color="auto" w:fill="FFFFFF"/>
+        </w:rPr>
+        <w:t xml:space="preserve">Role: </w:t>
+      </w:r>
+      <w:r>
+        <w:rPr>
+          <w:b/>
+          <w:shd w:val="clear" w:color="auto" w:fill="FFFFFF"/>
+        </w:rPr>
+        <w:t>Programmer Analyst</w:t>
+      </w:r>
+      <w:r>
+        <w:rPr>
+          <w:shd w:val="clear" w:color="auto" w:fill="FFFFFF"/>
+        </w:rPr>
+        <w:tab/>
+      </w:r>
+    </w:p>
+    <w:p>
+      <w:pPr>
+        <w:shd w:val="clear" w:color="auto" w:fill="FFFFFF"/>
+        <w:spacing w:line="276" w:lineRule="auto"/>
+        <w:jc w:val="both"/>
+        <w:rPr>
+          <w:b/>
+          <w:shd w:val="clear" w:color="auto" w:fill="FFFFFF"/>
+        </w:rPr>
+      </w:pPr>
+      <w:r>
+        <w:rPr>
+          <w:b/>
+          <w:shd w:val="clear" w:color="auto" w:fill="FFFFFF"/>
+        </w:rPr>
+        <w:t>Project: Turing Framework</w:t>
       </w:r>
     </w:p>
     <w:p>
@@ -2203,249 +3795,166 @@
         <w:ind w:left="720"/>
         <w:jc w:val="both"/>
         <w:rPr>
-          <w:sz w:val="22"/>
-          <w:shd w:val="clear" w:color="auto" w:fill="FFFFFF"/>
-        </w:rPr>
-      </w:pPr>
-      <w:r>
-        <w:rPr>
-          <w:sz w:val="22"/>
-          <w:shd w:val="clear" w:color="auto" w:fill="FFFFFF"/>
-        </w:rPr>
-        <w:t>INSIGHT is a data as service platform where a user can compute its attribute automatically on demand or through a scheduler. It has UI through which a user can submit the attribute details . All submitted attributes will be computed on the spark cluster and the result will be written to S3 followed by DQ check . The framework accepts Redshift SQL , Spark Sql , Scala code ,Java code , python code  as the calculation methodology.</w:t>
-      </w:r>
-    </w:p>
-    <w:p>
-      <w:pPr>
-        <w:shd w:val="clear" w:color="auto" w:fill="FFFFFF"/>
-        <w:spacing w:line="276" w:lineRule="auto"/>
+          <w:b/>
+        </w:rPr>
+      </w:pPr>
+      <w:r>
+        <w:rPr>
+          <w:sz w:val="22"/>
+          <w:shd w:val="clear" w:color="auto" w:fill="FFFFFF"/>
+        </w:rPr>
+        <w:t>The objective was to mask the NPI fields in the load ready file before applying analytic. The Turing API was exposed web service which does the masking of NPI fields</w:t>
+      </w:r>
+      <w:r>
+        <w:rPr>
+          <w:b/>
+          <w:shd w:val="clear" w:color="auto" w:fill="FFFFFF"/>
+        </w:rPr>
+        <w:tab/>
+      </w:r>
+      <w:r>
+        <w:rPr>
+          <w:b/>
+          <w:shd w:val="clear" w:color="auto" w:fill="FFFFFF"/>
+        </w:rPr>
+        <w:tab/>
+      </w:r>
+      <w:r>
+        <w:rPr>
+          <w:b/>
+          <w:shd w:val="clear" w:color="auto" w:fill="FFFFFF"/>
+        </w:rPr>
+        <w:tab/>
+      </w:r>
+      <w:r>
+        <w:rPr>
+          <w:b/>
+          <w:shd w:val="clear" w:color="auto" w:fill="FFFFFF"/>
+        </w:rPr>
+        <w:tab/>
+      </w:r>
+      <w:r>
+        <w:rPr>
+          <w:b/>
+          <w:shd w:val="clear" w:color="auto" w:fill="FFFFFF"/>
+        </w:rPr>
+        <w:tab/>
+      </w:r>
+    </w:p>
+    <w:p>
+      <w:pPr>
+        <w:shd w:val="clear" w:color="auto" w:fill="FFFFFF"/>
+        <w:spacing w:line="276" w:lineRule="auto"/>
+        <w:jc w:val="both"/>
+      </w:pPr>
+      <w:r>
+        <w:rPr>
+          <w:b/>
+          <w:shd w:val="clear" w:color="auto" w:fill="FFFFFF"/>
+        </w:rPr>
+        <w:t>Responsibilities:</w:t>
+      </w:r>
+    </w:p>
+    <w:p>
+      <w:pPr>
+        <w:numPr>
+          <w:ilvl w:val="0"/>
+          <w:numId w:val="1"/>
+        </w:numPr>
+        <w:shd w:val="clear" w:color="auto" w:fill="FFFFFF"/>
+        <w:ind w:left="720" w:hanging="360"/>
+      </w:pPr>
+      <w:r>
+        <w:rPr>
+          <w:sz w:val="22"/>
+          <w:shd w:val="clear" w:color="auto" w:fill="FFFFFF"/>
+        </w:rPr>
+        <w:t>Involved in Preparation, Reviewing and Execution of test cases.</w:t>
+      </w:r>
+    </w:p>
+    <w:p>
+      <w:pPr>
+        <w:numPr>
+          <w:ilvl w:val="0"/>
+          <w:numId w:val="1"/>
+        </w:numPr>
+        <w:shd w:val="clear" w:color="auto" w:fill="FFFFFF"/>
+        <w:ind w:left="720" w:hanging="360"/>
+      </w:pPr>
+      <w:r>
+        <w:t>Kicked off the initial working model for the tokenization  of NPI fields</w:t>
+      </w:r>
+      <w:r>
+        <w:t>.</w:t>
+      </w:r>
+    </w:p>
+    <w:p>
+      <w:pPr>
+        <w:numPr>
+          <w:ilvl w:val="0"/>
+          <w:numId w:val="1"/>
+        </w:numPr>
+        <w:shd w:val="clear" w:color="auto" w:fill="FFFFFF"/>
+        <w:ind w:left="720" w:hanging="360"/>
+      </w:pPr>
+      <w:r>
+        <w:t>Implemented multi threading in the application for faster tokenization.</w:t>
+      </w:r>
+    </w:p>
+    <w:p>
+      <w:pPr>
+        <w:numPr>
+          <w:ilvl w:val="0"/>
+          <w:numId w:val="1"/>
+        </w:numPr>
+        <w:shd w:val="clear" w:color="auto" w:fill="FFFFFF"/>
+        <w:ind w:left="720" w:hanging="360"/>
+      </w:pPr>
+      <w:r>
+        <w:t>Involved in writing UNIX scripts for the application</w:t>
+      </w:r>
+    </w:p>
+    <w:p>
+      <w:pPr>
+        <w:numPr>
+          <w:ilvl w:val="0"/>
+          <w:numId w:val="1"/>
+        </w:numPr>
+        <w:shd w:val="clear" w:color="auto" w:fill="FFFFFF"/>
+        <w:ind w:left="720" w:hanging="360"/>
+      </w:pPr>
+      <w:r>
+        <w:t>Given customer support in generating various reports.</w:t>
+      </w:r>
+    </w:p>
+    <w:p>
+      <w:pPr>
+        <w:numPr>
+          <w:ilvl w:val="0"/>
+          <w:numId w:val="1"/>
+        </w:numPr>
+        <w:shd w:val="clear" w:color="auto" w:fill="FFFFFF"/>
+        <w:ind w:left="720" w:hanging="360"/>
+      </w:pPr>
+      <w:r>
+        <w:rPr>
+          <w:sz w:val="22"/>
+          <w:shd w:val="clear" w:color="auto" w:fill="FFFFFF"/>
+        </w:rPr>
+        <w:t>Involved in writing Test Plan for the enhancement requirements and production defect fixes for the database after analyzing the specifications and business requirements</w:t>
+      </w:r>
+    </w:p>
+    <w:p>
+      <w:pPr>
+        <w:shd w:val="clear" w:color="auto" w:fill="FFFFFF"/>
         <w:ind w:left="720"/>
-        <w:jc w:val="both"/>
-        <w:rPr>
-          <w:b/>
-        </w:rPr>
-      </w:pPr>
-      <w:r>
-        <w:rPr>
-          <w:b/>
-          <w:shd w:val="clear" w:color="auto" w:fill="FFFFFF"/>
-        </w:rPr>
-        <w:tab/>
-      </w:r>
-      <w:r>
-        <w:rPr>
-          <w:b/>
-          <w:shd w:val="clear" w:color="auto" w:fill="FFFFFF"/>
-        </w:rPr>
-        <w:tab/>
-      </w:r>
-      <w:r>
-        <w:rPr>
-          <w:b/>
-          <w:shd w:val="clear" w:color="auto" w:fill="FFFFFF"/>
-        </w:rPr>
-        <w:tab/>
-      </w:r>
-      <w:r>
-        <w:rPr>
-          <w:b/>
-          <w:shd w:val="clear" w:color="auto" w:fill="FFFFFF"/>
-        </w:rPr>
-        <w:tab/>
-      </w:r>
-      <w:r>
-        <w:rPr>
-          <w:b/>
-          <w:shd w:val="clear" w:color="auto" w:fill="FFFFFF"/>
-        </w:rPr>
-        <w:tab/>
-      </w:r>
-    </w:p>
-    <w:p>
-      <w:pPr>
-        <w:shd w:val="clear" w:color="auto" w:fill="FFFFFF"/>
-        <w:spacing w:line="276" w:lineRule="auto"/>
-        <w:jc w:val="both"/>
-      </w:pPr>
-      <w:r>
-        <w:rPr>
-          <w:b/>
-          <w:shd w:val="clear" w:color="auto" w:fill="FFFFFF"/>
-        </w:rPr>
-        <w:t>Responsibilities:</w:t>
-      </w:r>
-    </w:p>
-    <w:p>
-      <w:pPr>
-        <w:numPr>
-          <w:ilvl w:val="0"/>
-          <w:numId w:val="1"/>
-        </w:numPr>
-        <w:shd w:val="clear" w:color="auto" w:fill="FFFFFF"/>
-        <w:ind w:left="720" w:hanging="360"/>
-      </w:pPr>
-      <w:r>
-        <w:rPr>
-          <w:sz w:val="22"/>
-          <w:shd w:val="clear" w:color="auto" w:fill="FFFFFF"/>
-        </w:rPr>
-        <w:t>Involved in Preparation, Reviewing and Execution of test cases.</w:t>
-      </w:r>
-    </w:p>
-    <w:p>
-      <w:pPr>
-        <w:numPr>
-          <w:ilvl w:val="0"/>
-          <w:numId w:val="1"/>
-        </w:numPr>
-        <w:shd w:val="clear" w:color="auto" w:fill="FFFFFF"/>
-        <w:ind w:left="720" w:hanging="360"/>
-      </w:pPr>
-      <w:r>
-        <w:t>Analysis of the specifications provided by the client</w:t>
-      </w:r>
-      <w:r>
-        <w:t>.</w:t>
-      </w:r>
-    </w:p>
-    <w:p>
-      <w:pPr>
-        <w:numPr>
-          <w:ilvl w:val="0"/>
-          <w:numId w:val="1"/>
-        </w:numPr>
-        <w:shd w:val="clear" w:color="auto" w:fill="FFFFFF"/>
-        <w:ind w:left="720" w:hanging="360"/>
-      </w:pPr>
-      <w:r>
-        <w:t>Involved in back end coding and design of the framework including sniffer implementation.</w:t>
-      </w:r>
-    </w:p>
-    <w:p>
-      <w:pPr>
-        <w:numPr>
-          <w:ilvl w:val="0"/>
-          <w:numId w:val="1"/>
-        </w:numPr>
-        <w:shd w:val="clear" w:color="auto" w:fill="FFFFFF"/>
-        <w:ind w:left="720" w:hanging="360"/>
-      </w:pPr>
-      <w:r>
-        <w:t>Integrating the application with Unix shell script to run 24/7</w:t>
-      </w:r>
-      <w:r>
-        <w:t>.</w:t>
-      </w:r>
-    </w:p>
-    <w:p>
-      <w:pPr>
-        <w:numPr>
-          <w:ilvl w:val="0"/>
-          <w:numId w:val="1"/>
-        </w:numPr>
-        <w:shd w:val="clear" w:color="auto" w:fill="FFFFFF"/>
-        <w:ind w:left="720" w:hanging="360"/>
-      </w:pPr>
-      <w:r>
-        <w:t>Creating cloudformation scripts to create environment and prerequisite installation of softwares.</w:t>
-      </w:r>
-    </w:p>
-    <w:p>
-      <w:pPr>
-        <w:numPr>
-          <w:ilvl w:val="0"/>
-          <w:numId w:val="1"/>
-        </w:numPr>
-        <w:shd w:val="clear" w:color="auto" w:fill="FFFFFF"/>
-        <w:ind w:left="720" w:hanging="360"/>
-      </w:pPr>
-      <w:r>
-        <w:t>Developed  bulk upload API where user can create multiple workflo jsons and upload it to git.</w:t>
-      </w:r>
-    </w:p>
-    <w:p>
-      <w:pPr>
-        <w:numPr>
-          <w:ilvl w:val="0"/>
-          <w:numId w:val="1"/>
-        </w:numPr>
-        <w:shd w:val="clear" w:color="auto" w:fill="FFFFFF"/>
-        <w:ind w:left="720" w:hanging="360"/>
-      </w:pPr>
-      <w:r>
-        <w:t>I</w:t>
-      </w:r>
-      <w:r>
-        <w:t>nvolved in back end coding to develop a scheduler which will keep pushing statistics on to postgre sql.</w:t>
-      </w:r>
-    </w:p>
-    <w:p>
-      <w:pPr>
-        <w:numPr>
-          <w:ilvl w:val="0"/>
-          <w:numId w:val="1"/>
-        </w:numPr>
-        <w:shd w:val="clear" w:color="auto" w:fill="FFFFFF"/>
-        <w:ind w:left="720" w:hanging="360"/>
-      </w:pPr>
-      <w:r>
-        <w:t>Designed and coded python engine which first connect to databases using plain jdbc and then create a data frame for report generation.</w:t>
-      </w:r>
-    </w:p>
-    <w:p>
-      <w:pPr>
-        <w:numPr>
-          <w:ilvl w:val="0"/>
-          <w:numId w:val="1"/>
-        </w:numPr>
-        <w:shd w:val="clear" w:color="auto" w:fill="FFFFFF"/>
-        <w:ind w:left="720" w:hanging="360"/>
-      </w:pPr>
-      <w:r>
-        <w:t>Did end to end testing of the tool.</w:t>
-      </w:r>
-    </w:p>
-    <w:p>
-      <w:pPr>
-        <w:numPr>
-          <w:ilvl w:val="0"/>
-          <w:numId w:val="1"/>
-        </w:numPr>
-        <w:shd w:val="clear" w:color="auto" w:fill="FFFFFF"/>
-        <w:ind w:left="720" w:hanging="360"/>
-      </w:pPr>
-      <w:r>
-        <w:t>Given customer support in generating various reports.</w:t>
-      </w:r>
-    </w:p>
-    <w:p>
-      <w:pPr>
-        <w:numPr>
-          <w:ilvl w:val="0"/>
-          <w:numId w:val="1"/>
-        </w:numPr>
-        <w:shd w:val="clear" w:color="auto" w:fill="FFFFFF"/>
-        <w:ind w:left="720" w:hanging="360"/>
-      </w:pPr>
-      <w:r>
-        <w:rPr>
-          <w:sz w:val="22"/>
-          <w:shd w:val="clear" w:color="auto" w:fill="FFFFFF"/>
-        </w:rPr>
-        <w:t>Involved in writing Test Plan for the enhancement requirements and production defect fixes for the database after analyzing the specifications and business requirements</w:t>
-      </w:r>
-    </w:p>
-    <w:p>
-      <w:pPr>
-        <w:shd w:val="clear" w:color="auto" w:fill="FFFFFF"/>
+      </w:pPr>
+    </w:p>
+    <w:p>
+      <w:pPr>
+        <w:shd w:val="clear" w:color="auto" w:fill="FFFFFF"/>
+        <w:spacing w:line="276" w:lineRule="auto"/>
         <w:ind w:left="720"/>
-      </w:pPr>
-    </w:p>
-    <w:p>
-      <w:pPr>
-        <w:shd w:val="clear" w:color="auto" w:fill="FFFFFF"/>
-        <w:spacing w:line="276" w:lineRule="auto"/>
-        <w:ind w:left="720"/>
         <w:jc w:val="both"/>
       </w:pPr>
     </w:p>
@@ -2485,21 +3994,36 @@
           <w:sz w:val="22"/>
           <w:shd w:val="clear" w:color="auto" w:fill="FFFFFF"/>
         </w:rPr>
-        <w:t>Java,Spark,AWS</w:t>
-      </w:r>
-      <w:r>
-        <w:rPr>
-          <w:sz w:val="22"/>
-          <w:shd w:val="clear" w:color="auto" w:fill="FFFFFF"/>
-        </w:rPr>
-        <w:t>,scala,Redshift,Unix</w:t>
-      </w:r>
+        <w:t>Unix,AWS,Java</w:t>
+      </w:r>
+    </w:p>
+    <w:p>
+      <w:pPr>
+        <w:shd w:val="clear" w:color="auto" w:fill="FFFFFF"/>
+        <w:spacing w:line="276" w:lineRule="auto"/>
+        <w:jc w:val="both"/>
+        <w:rPr>
+          <w:sz w:val="22"/>
+          <w:shd w:val="clear" w:color="auto" w:fill="FFFFFF"/>
+        </w:rPr>
+      </w:pPr>
     </w:p>
     <w:p>
       <w:pPr>
         <w:shd w:val="clear" w:color="auto" w:fill="FFFFFF"/>
         <w:spacing w:line="276" w:lineRule="auto"/>
         <w:ind w:left="720" w:hanging="720"/>
+        <w:rPr>
+          <w:b/>
+          <w:shd w:val="clear" w:color="auto" w:fill="FFFFFF"/>
+        </w:rPr>
+      </w:pPr>
+    </w:p>
+    <w:p>
+      <w:pPr>
+        <w:shd w:val="clear" w:color="auto" w:fill="FFFFFF"/>
+        <w:spacing w:line="276" w:lineRule="auto"/>
+        <w:ind w:left="720" w:hanging="720"/>
       </w:pPr>
       <w:r>
         <w:rPr>
@@ -2514,1447 +4038,6 @@
           <w:shd w:val="clear" w:color="auto" w:fill="FFFFFF"/>
         </w:rPr>
         <w:tab/>
-        <w:t>Capital One Bank, Plano,Texas, USA                                                    1</w:t>
-      </w:r>
-      <w:r>
-        <w:rPr>
-          <w:b/>
-          <w:shd w:val="clear" w:color="auto" w:fill="FFFFFF"/>
-        </w:rPr>
-        <w:t>8</w:t>
-      </w:r>
-      <w:r>
-        <w:rPr>
-          <w:b/>
-          <w:shd w:val="clear" w:color="auto" w:fill="FFFFFF"/>
-        </w:rPr>
-        <w:t xml:space="preserve"> </w:t>
-      </w:r>
-      <w:r>
-        <w:rPr>
-          <w:b/>
-          <w:shd w:val="clear" w:color="auto" w:fill="FFFFFF"/>
-        </w:rPr>
-        <w:t>Oct</w:t>
-      </w:r>
-      <w:r>
-        <w:rPr>
-          <w:b/>
-          <w:shd w:val="clear" w:color="auto" w:fill="FFFFFF"/>
-        </w:rPr>
-        <w:t xml:space="preserve"> 2016 – </w:t>
-      </w:r>
-      <w:r>
-        <w:rPr>
-          <w:b/>
-          <w:shd w:val="clear" w:color="auto" w:fill="FFFFFF"/>
-        </w:rPr>
-        <w:t>14 Dec</w:t>
-      </w:r>
-      <w:r>
-        <w:rPr>
-          <w:b/>
-          <w:shd w:val="clear" w:color="auto" w:fill="FFFFFF"/>
-        </w:rPr>
-        <w:t xml:space="preserve"> 201</w:t>
-      </w:r>
-      <w:r>
-        <w:rPr>
-          <w:b/>
-          <w:shd w:val="clear" w:color="auto" w:fill="FFFFFF"/>
-        </w:rPr>
-        <w:t>6</w:t>
-      </w:r>
-    </w:p>
-    <w:p>
-      <w:pPr>
-        <w:shd w:val="clear" w:color="auto" w:fill="FFFFFF"/>
-        <w:spacing w:line="276" w:lineRule="auto"/>
-        <w:jc w:val="both"/>
-        <w:rPr>
-          <w:shd w:val="clear" w:color="auto" w:fill="FFFFFF"/>
-        </w:rPr>
-      </w:pPr>
-      <w:r>
-        <w:rPr>
-          <w:b/>
-          <w:shd w:val="clear" w:color="auto" w:fill="FFFFFF"/>
-        </w:rPr>
-        <w:lastRenderedPageBreak/>
-        <w:t>Role: Senior Project Engineer</w:t>
-      </w:r>
-      <w:r>
-        <w:rPr>
-          <w:shd w:val="clear" w:color="auto" w:fill="FFFFFF"/>
-        </w:rPr>
-        <w:tab/>
-      </w:r>
-    </w:p>
-    <w:p>
-      <w:pPr>
-        <w:shd w:val="clear" w:color="auto" w:fill="FFFFFF"/>
-        <w:spacing w:line="276" w:lineRule="auto"/>
-        <w:jc w:val="both"/>
-        <w:rPr>
-          <w:b/>
-          <w:shd w:val="clear" w:color="auto" w:fill="FFFFFF"/>
-        </w:rPr>
-      </w:pPr>
-      <w:r>
-        <w:rPr>
-          <w:b/>
-          <w:shd w:val="clear" w:color="auto" w:fill="FFFFFF"/>
-        </w:rPr>
-        <w:t>Project: Quantum POC</w:t>
-      </w:r>
-    </w:p>
-    <w:p>
-      <w:pPr>
-        <w:shd w:val="clear" w:color="auto" w:fill="FFFFFF"/>
-        <w:spacing w:line="276" w:lineRule="auto"/>
-        <w:jc w:val="both"/>
-        <w:rPr>
-          <w:b/>
-          <w:shd w:val="clear" w:color="auto" w:fill="FFFFFF"/>
-        </w:rPr>
-      </w:pPr>
-    </w:p>
-    <w:p>
-      <w:pPr>
-        <w:shd w:val="clear" w:color="auto" w:fill="FFFFFF"/>
-        <w:spacing w:line="276" w:lineRule="auto"/>
-        <w:jc w:val="both"/>
-        <w:rPr>
-          <w:b/>
-          <w:shd w:val="clear" w:color="auto" w:fill="FFFFFF"/>
-        </w:rPr>
-      </w:pPr>
-      <w:r>
-        <w:rPr>
-          <w:b/>
-          <w:shd w:val="clear" w:color="auto" w:fill="FFFFFF"/>
-        </w:rPr>
-        <w:t>Project Description:</w:t>
-      </w:r>
-    </w:p>
-    <w:p>
-      <w:pPr>
-        <w:shd w:val="clear" w:color="auto" w:fill="FFFFFF"/>
-        <w:spacing w:line="276" w:lineRule="auto"/>
-        <w:ind w:left="720"/>
-        <w:jc w:val="both"/>
-        <w:rPr>
-          <w:sz w:val="22"/>
-          <w:shd w:val="clear" w:color="auto" w:fill="FFFFFF"/>
-        </w:rPr>
-      </w:pPr>
-      <w:r>
-        <w:rPr>
-          <w:sz w:val="22"/>
-          <w:shd w:val="clear" w:color="auto" w:fill="FFFFFF"/>
-        </w:rPr>
-        <w:t>Quantum is a in house  framework developed by Capital One which leverage user to execute spark sql on the cluster.</w:t>
-      </w:r>
-    </w:p>
-    <w:p>
-      <w:pPr>
-        <w:shd w:val="clear" w:color="auto" w:fill="FFFFFF"/>
-        <w:spacing w:line="276" w:lineRule="auto"/>
-        <w:ind w:left="720"/>
-        <w:jc w:val="both"/>
-        <w:rPr>
-          <w:b/>
-        </w:rPr>
-      </w:pPr>
-      <w:r>
-        <w:rPr>
-          <w:b/>
-          <w:shd w:val="clear" w:color="auto" w:fill="FFFFFF"/>
-        </w:rPr>
-        <w:tab/>
-      </w:r>
-      <w:r>
-        <w:rPr>
-          <w:b/>
-          <w:shd w:val="clear" w:color="auto" w:fill="FFFFFF"/>
-        </w:rPr>
-        <w:tab/>
-      </w:r>
-      <w:r>
-        <w:rPr>
-          <w:b/>
-          <w:shd w:val="clear" w:color="auto" w:fill="FFFFFF"/>
-        </w:rPr>
-        <w:tab/>
-      </w:r>
-      <w:r>
-        <w:rPr>
-          <w:b/>
-          <w:shd w:val="clear" w:color="auto" w:fill="FFFFFF"/>
-        </w:rPr>
-        <w:tab/>
-      </w:r>
-      <w:r>
-        <w:rPr>
-          <w:b/>
-          <w:shd w:val="clear" w:color="auto" w:fill="FFFFFF"/>
-        </w:rPr>
-        <w:tab/>
-      </w:r>
-    </w:p>
-    <w:p>
-      <w:pPr>
-        <w:shd w:val="clear" w:color="auto" w:fill="FFFFFF"/>
-        <w:spacing w:line="276" w:lineRule="auto"/>
-        <w:jc w:val="both"/>
-      </w:pPr>
-      <w:r>
-        <w:rPr>
-          <w:b/>
-          <w:shd w:val="clear" w:color="auto" w:fill="FFFFFF"/>
-        </w:rPr>
-        <w:t>Responsibilities:</w:t>
-      </w:r>
-    </w:p>
-    <w:p>
-      <w:pPr>
-        <w:numPr>
-          <w:ilvl w:val="0"/>
-          <w:numId w:val="1"/>
-        </w:numPr>
-        <w:shd w:val="clear" w:color="auto" w:fill="FFFFFF"/>
-        <w:ind w:left="720" w:hanging="360"/>
-      </w:pPr>
-      <w:r>
-        <w:rPr>
-          <w:sz w:val="22"/>
-          <w:shd w:val="clear" w:color="auto" w:fill="FFFFFF"/>
-        </w:rPr>
-        <w:t>Involved in Preparation, Reviewing and Execution of test cases.</w:t>
-      </w:r>
-    </w:p>
-    <w:p>
-      <w:pPr>
-        <w:numPr>
-          <w:ilvl w:val="0"/>
-          <w:numId w:val="1"/>
-        </w:numPr>
-        <w:shd w:val="clear" w:color="auto" w:fill="FFFFFF"/>
-        <w:ind w:left="720" w:hanging="360"/>
-      </w:pPr>
-      <w:r>
-        <w:t>Analysis of the specifications provided by the client</w:t>
-      </w:r>
-      <w:r>
-        <w:t>.</w:t>
-      </w:r>
-    </w:p>
-    <w:p>
-      <w:pPr>
-        <w:numPr>
-          <w:ilvl w:val="0"/>
-          <w:numId w:val="1"/>
-        </w:numPr>
-        <w:shd w:val="clear" w:color="auto" w:fill="FFFFFF"/>
-        <w:ind w:left="720" w:hanging="360"/>
-      </w:pPr>
-      <w:r>
-        <w:t>Involved in back end coding and design of the framework including sniffer implementation.</w:t>
-      </w:r>
-    </w:p>
-    <w:p>
-      <w:pPr>
-        <w:numPr>
-          <w:ilvl w:val="0"/>
-          <w:numId w:val="1"/>
-        </w:numPr>
-        <w:shd w:val="clear" w:color="auto" w:fill="FFFFFF"/>
-        <w:ind w:left="720" w:hanging="360"/>
-      </w:pPr>
-      <w:r>
-        <w:t>Setting up the environment for using the framework.</w:t>
-      </w:r>
-    </w:p>
-    <w:p>
-      <w:pPr>
-        <w:numPr>
-          <w:ilvl w:val="0"/>
-          <w:numId w:val="1"/>
-        </w:numPr>
-        <w:shd w:val="clear" w:color="auto" w:fill="FFFFFF"/>
-        <w:ind w:left="720" w:hanging="360"/>
-      </w:pPr>
-      <w:r>
-        <w:t>Involved in conversion of Terradata sql to spark sql.</w:t>
-      </w:r>
-    </w:p>
-    <w:p>
-      <w:pPr>
-        <w:numPr>
-          <w:ilvl w:val="0"/>
-          <w:numId w:val="1"/>
-        </w:numPr>
-        <w:shd w:val="clear" w:color="auto" w:fill="FFFFFF"/>
-        <w:ind w:left="720" w:hanging="360"/>
-      </w:pPr>
-      <w:r>
-        <w:t>End to End testing of quantum framework with all converted sqls.</w:t>
-      </w:r>
-    </w:p>
-    <w:p>
-      <w:pPr>
-        <w:shd w:val="clear" w:color="auto" w:fill="FFFFFF"/>
-        <w:spacing w:line="276" w:lineRule="auto"/>
-        <w:ind w:left="720"/>
-        <w:jc w:val="both"/>
-      </w:pPr>
-    </w:p>
-    <w:p>
-      <w:pPr>
-        <w:shd w:val="clear" w:color="auto" w:fill="FFFFFF"/>
-        <w:spacing w:line="276" w:lineRule="auto"/>
-        <w:jc w:val="both"/>
-        <w:rPr>
-          <w:sz w:val="22"/>
-          <w:shd w:val="clear" w:color="auto" w:fill="FFFFFF"/>
-        </w:rPr>
-      </w:pPr>
-      <w:r>
-        <w:rPr>
-          <w:b/>
-          <w:u w:val="single"/>
-          <w:shd w:val="clear" w:color="auto" w:fill="FFFFFF"/>
-        </w:rPr>
-        <w:t>Skill Used</w:t>
-      </w:r>
-      <w:r>
-        <w:rPr>
-          <w:u w:val="single"/>
-          <w:shd w:val="clear" w:color="auto" w:fill="FFFFFF"/>
-        </w:rPr>
-        <w:t>:</w:t>
-      </w:r>
-      <w:r>
-        <w:rPr>
-          <w:shd w:val="clear" w:color="auto" w:fill="FFFFFF"/>
-        </w:rPr>
-        <w:t xml:space="preserve"> </w:t>
-      </w:r>
-      <w:r>
-        <w:rPr>
-          <w:sz w:val="22"/>
-          <w:shd w:val="clear" w:color="auto" w:fill="FFFFFF"/>
-        </w:rPr>
-        <w:t>Spark,AWS</w:t>
-      </w:r>
-    </w:p>
-    <w:p>
-      <w:pPr>
-        <w:shd w:val="clear" w:color="auto" w:fill="FFFFFF"/>
-        <w:spacing w:line="276" w:lineRule="auto"/>
-        <w:jc w:val="both"/>
-        <w:rPr>
-          <w:sz w:val="22"/>
-          <w:shd w:val="clear" w:color="auto" w:fill="FFFFFF"/>
-        </w:rPr>
-      </w:pPr>
-    </w:p>
-    <w:p>
-      <w:pPr>
-        <w:shd w:val="clear" w:color="auto" w:fill="FFFFFF"/>
-        <w:spacing w:line="276" w:lineRule="auto"/>
-        <w:ind w:left="720" w:hanging="720"/>
-      </w:pPr>
-      <w:r>
-        <w:rPr>
-          <w:b/>
-          <w:shd w:val="clear" w:color="auto" w:fill="FFFFFF"/>
-        </w:rPr>
-        <w:t>Client:</w:t>
-      </w:r>
-      <w:r>
-        <w:rPr>
-          <w:b/>
-          <w:shd w:val="clear" w:color="auto" w:fill="FFFFFF"/>
-        </w:rPr>
-        <w:tab/>
-        <w:t xml:space="preserve">Capital One Bank, Plano,Texas, USA                                       </w:t>
-      </w:r>
-      <w:r>
-        <w:rPr>
-          <w:b/>
-          <w:shd w:val="clear" w:color="auto" w:fill="FFFFFF"/>
-        </w:rPr>
-        <w:t xml:space="preserve">             01</w:t>
-      </w:r>
-      <w:r>
-        <w:rPr>
-          <w:b/>
-          <w:shd w:val="clear" w:color="auto" w:fill="FFFFFF"/>
-        </w:rPr>
-        <w:t xml:space="preserve"> </w:t>
-      </w:r>
-      <w:r>
-        <w:rPr>
-          <w:b/>
-          <w:shd w:val="clear" w:color="auto" w:fill="FFFFFF"/>
-        </w:rPr>
-        <w:t>Sep</w:t>
-      </w:r>
-      <w:r>
-        <w:rPr>
-          <w:b/>
-          <w:shd w:val="clear" w:color="auto" w:fill="FFFFFF"/>
-        </w:rPr>
-        <w:t xml:space="preserve"> 2016 – </w:t>
-      </w:r>
-      <w:r>
-        <w:rPr>
-          <w:b/>
-          <w:shd w:val="clear" w:color="auto" w:fill="FFFFFF"/>
-        </w:rPr>
-        <w:t>04 Oct</w:t>
-      </w:r>
-      <w:r>
-        <w:rPr>
-          <w:b/>
-          <w:shd w:val="clear" w:color="auto" w:fill="FFFFFF"/>
-        </w:rPr>
-        <w:t xml:space="preserve"> 201</w:t>
-      </w:r>
-      <w:r>
-        <w:rPr>
-          <w:b/>
-          <w:shd w:val="clear" w:color="auto" w:fill="FFFFFF"/>
-        </w:rPr>
-        <w:t>6</w:t>
-      </w:r>
-    </w:p>
-    <w:p>
-      <w:pPr>
-        <w:shd w:val="clear" w:color="auto" w:fill="FFFFFF"/>
-        <w:spacing w:line="276" w:lineRule="auto"/>
-        <w:jc w:val="both"/>
-        <w:rPr>
-          <w:shd w:val="clear" w:color="auto" w:fill="FFFFFF"/>
-        </w:rPr>
-      </w:pPr>
-      <w:r>
-        <w:rPr>
-          <w:b/>
-          <w:shd w:val="clear" w:color="auto" w:fill="FFFFFF"/>
-        </w:rPr>
-        <w:t>Role: Senior Project Engineer</w:t>
-      </w:r>
-      <w:r>
-        <w:rPr>
-          <w:shd w:val="clear" w:color="auto" w:fill="FFFFFF"/>
-        </w:rPr>
-        <w:tab/>
-      </w:r>
-    </w:p>
-    <w:p>
-      <w:pPr>
-        <w:shd w:val="clear" w:color="auto" w:fill="FFFFFF"/>
-        <w:spacing w:line="276" w:lineRule="auto"/>
-        <w:jc w:val="both"/>
-        <w:rPr>
-          <w:b/>
-          <w:shd w:val="clear" w:color="auto" w:fill="FFFFFF"/>
-        </w:rPr>
-      </w:pPr>
-      <w:r>
-        <w:rPr>
-          <w:b/>
-          <w:shd w:val="clear" w:color="auto" w:fill="FFFFFF"/>
-        </w:rPr>
-        <w:t>Project: Redshift Performance Testing</w:t>
-      </w:r>
-    </w:p>
-    <w:p>
-      <w:pPr>
-        <w:shd w:val="clear" w:color="auto" w:fill="FFFFFF"/>
-        <w:spacing w:line="276" w:lineRule="auto"/>
-        <w:jc w:val="both"/>
-        <w:rPr>
-          <w:b/>
-          <w:shd w:val="clear" w:color="auto" w:fill="FFFFFF"/>
-        </w:rPr>
-      </w:pPr>
-    </w:p>
-    <w:p>
-      <w:pPr>
-        <w:shd w:val="clear" w:color="auto" w:fill="FFFFFF"/>
-        <w:spacing w:line="276" w:lineRule="auto"/>
-        <w:jc w:val="both"/>
-        <w:rPr>
-          <w:b/>
-          <w:shd w:val="clear" w:color="auto" w:fill="FFFFFF"/>
-        </w:rPr>
-      </w:pPr>
-      <w:r>
-        <w:rPr>
-          <w:b/>
-          <w:shd w:val="clear" w:color="auto" w:fill="FFFFFF"/>
-        </w:rPr>
-        <w:t>Project Description:</w:t>
-      </w:r>
-    </w:p>
-    <w:p>
-      <w:pPr>
-        <w:shd w:val="clear" w:color="auto" w:fill="FFFFFF"/>
-        <w:spacing w:line="276" w:lineRule="auto"/>
-        <w:ind w:left="720"/>
-        <w:jc w:val="both"/>
-        <w:rPr>
-          <w:sz w:val="22"/>
-          <w:shd w:val="clear" w:color="auto" w:fill="FFFFFF"/>
-        </w:rPr>
-      </w:pPr>
-      <w:r>
-        <w:rPr>
-          <w:sz w:val="22"/>
-          <w:shd w:val="clear" w:color="auto" w:fill="FFFFFF"/>
-        </w:rPr>
-        <w:t>This performance testing was carried out before migrating from Terradata to Redshift .The testing was done including 3 types of queries (small ,medium, large). The testing was performed on 4 types of clusters and matrices were collected for the comparison.</w:t>
-      </w:r>
-    </w:p>
-    <w:p>
-      <w:pPr>
-        <w:shd w:val="clear" w:color="auto" w:fill="FFFFFF"/>
-        <w:spacing w:line="276" w:lineRule="auto"/>
-        <w:ind w:left="720"/>
-        <w:jc w:val="both"/>
-        <w:rPr>
-          <w:b/>
-        </w:rPr>
-      </w:pPr>
-      <w:r>
-        <w:rPr>
-          <w:b/>
-          <w:shd w:val="clear" w:color="auto" w:fill="FFFFFF"/>
-        </w:rPr>
-        <w:tab/>
-      </w:r>
-      <w:r>
-        <w:rPr>
-          <w:b/>
-          <w:shd w:val="clear" w:color="auto" w:fill="FFFFFF"/>
-        </w:rPr>
-        <w:tab/>
-      </w:r>
-      <w:r>
-        <w:rPr>
-          <w:b/>
-          <w:shd w:val="clear" w:color="auto" w:fill="FFFFFF"/>
-        </w:rPr>
-        <w:tab/>
-      </w:r>
-      <w:r>
-        <w:rPr>
-          <w:b/>
-          <w:shd w:val="clear" w:color="auto" w:fill="FFFFFF"/>
-        </w:rPr>
-        <w:tab/>
-      </w:r>
-      <w:r>
-        <w:rPr>
-          <w:b/>
-          <w:shd w:val="clear" w:color="auto" w:fill="FFFFFF"/>
-        </w:rPr>
-        <w:tab/>
-      </w:r>
-    </w:p>
-    <w:p>
-      <w:pPr>
-        <w:shd w:val="clear" w:color="auto" w:fill="FFFFFF"/>
-        <w:spacing w:line="276" w:lineRule="auto"/>
-        <w:jc w:val="both"/>
-      </w:pPr>
-      <w:r>
-        <w:rPr>
-          <w:b/>
-          <w:shd w:val="clear" w:color="auto" w:fill="FFFFFF"/>
-        </w:rPr>
-        <w:t>Responsibilities:</w:t>
-      </w:r>
-    </w:p>
-    <w:p>
-      <w:pPr>
-        <w:numPr>
-          <w:ilvl w:val="0"/>
-          <w:numId w:val="1"/>
-        </w:numPr>
-        <w:shd w:val="clear" w:color="auto" w:fill="FFFFFF"/>
-        <w:ind w:left="720" w:hanging="360"/>
-      </w:pPr>
-      <w:r>
-        <w:rPr>
-          <w:sz w:val="22"/>
-          <w:shd w:val="clear" w:color="auto" w:fill="FFFFFF"/>
-        </w:rPr>
-        <w:t>Involved in Preparation, Reviewing and Execution of test cases.</w:t>
-      </w:r>
-    </w:p>
-    <w:p>
-      <w:pPr>
-        <w:numPr>
-          <w:ilvl w:val="0"/>
-          <w:numId w:val="1"/>
-        </w:numPr>
-        <w:shd w:val="clear" w:color="auto" w:fill="FFFFFF"/>
-        <w:ind w:left="720" w:hanging="360"/>
-      </w:pPr>
-      <w:r>
-        <w:t>Involved in collecting the metrics output</w:t>
-      </w:r>
-    </w:p>
-    <w:p>
-      <w:pPr>
-        <w:numPr>
-          <w:ilvl w:val="0"/>
-          <w:numId w:val="1"/>
-        </w:numPr>
-        <w:shd w:val="clear" w:color="auto" w:fill="FFFFFF"/>
-        <w:ind w:left="720" w:hanging="360"/>
-      </w:pPr>
-      <w:r>
-        <w:t>Analysis of the specifications provided by the client</w:t>
-      </w:r>
-      <w:r>
-        <w:t>.</w:t>
-      </w:r>
-    </w:p>
-    <w:p>
-      <w:pPr>
-        <w:numPr>
-          <w:ilvl w:val="0"/>
-          <w:numId w:val="1"/>
-        </w:numPr>
-        <w:shd w:val="clear" w:color="auto" w:fill="FFFFFF"/>
-        <w:ind w:left="720" w:hanging="360"/>
-      </w:pPr>
-      <w:r>
-        <w:t>Involved in back end coding and design of the framework including sniffer implementation.</w:t>
-      </w:r>
-    </w:p>
-    <w:p>
-      <w:pPr>
-        <w:numPr>
-          <w:ilvl w:val="0"/>
-          <w:numId w:val="1"/>
-        </w:numPr>
-        <w:shd w:val="clear" w:color="auto" w:fill="FFFFFF"/>
-        <w:ind w:left="720" w:hanging="360"/>
-      </w:pPr>
-      <w:r>
-        <w:t>Did end to end testing of the tool.</w:t>
-      </w:r>
-    </w:p>
-    <w:p>
-      <w:pPr>
-        <w:numPr>
-          <w:ilvl w:val="0"/>
-          <w:numId w:val="1"/>
-        </w:numPr>
-        <w:shd w:val="clear" w:color="auto" w:fill="FFFFFF"/>
-        <w:ind w:left="720" w:hanging="360"/>
-      </w:pPr>
-      <w:r>
-        <w:t>Given customer support in generating various reports.</w:t>
-      </w:r>
-    </w:p>
-    <w:p>
-      <w:pPr>
-        <w:numPr>
-          <w:ilvl w:val="0"/>
-          <w:numId w:val="1"/>
-        </w:numPr>
-        <w:shd w:val="clear" w:color="auto" w:fill="FFFFFF"/>
-        <w:ind w:left="720" w:hanging="360"/>
-      </w:pPr>
-      <w:r>
-        <w:rPr>
-          <w:sz w:val="22"/>
-          <w:shd w:val="clear" w:color="auto" w:fill="FFFFFF"/>
-        </w:rPr>
-        <w:t>Involved in writing Test Plan for the enhancement requirements and production defect fixes for the database after analyzing the specifications and business requirements</w:t>
-      </w:r>
-    </w:p>
-    <w:p>
-      <w:pPr>
-        <w:shd w:val="clear" w:color="auto" w:fill="FFFFFF"/>
-        <w:ind w:left="720"/>
-      </w:pPr>
-    </w:p>
-    <w:p>
-      <w:pPr>
-        <w:shd w:val="clear" w:color="auto" w:fill="FFFFFF"/>
-        <w:spacing w:line="276" w:lineRule="auto"/>
-        <w:ind w:left="720"/>
-        <w:jc w:val="both"/>
-      </w:pPr>
-    </w:p>
-    <w:p>
-      <w:pPr>
-        <w:shd w:val="clear" w:color="auto" w:fill="FFFFFF"/>
-        <w:spacing w:line="276" w:lineRule="auto"/>
-        <w:jc w:val="both"/>
-        <w:rPr>
-          <w:sz w:val="22"/>
-          <w:shd w:val="clear" w:color="auto" w:fill="FFFFFF"/>
-        </w:rPr>
-      </w:pPr>
-      <w:r>
-        <w:rPr>
-          <w:b/>
-          <w:u w:val="single"/>
-          <w:shd w:val="clear" w:color="auto" w:fill="FFFFFF"/>
-        </w:rPr>
-        <w:t>Skill Used</w:t>
-      </w:r>
-      <w:r>
-        <w:rPr>
-          <w:u w:val="single"/>
-          <w:shd w:val="clear" w:color="auto" w:fill="FFFFFF"/>
-        </w:rPr>
-        <w:t>:</w:t>
-      </w:r>
-      <w:r>
-        <w:rPr>
-          <w:shd w:val="clear" w:color="auto" w:fill="FFFFFF"/>
-        </w:rPr>
-        <w:t xml:space="preserve"> </w:t>
-      </w:r>
-      <w:r>
-        <w:rPr>
-          <w:sz w:val="22"/>
-          <w:shd w:val="clear" w:color="auto" w:fill="FFFFFF"/>
-        </w:rPr>
-        <w:t>Unix,</w:t>
-      </w:r>
-      <w:r>
-        <w:rPr>
-          <w:sz w:val="22"/>
-          <w:shd w:val="clear" w:color="auto" w:fill="FFFFFF"/>
-        </w:rPr>
-        <w:t>AWS</w:t>
-      </w:r>
-      <w:r>
-        <w:rPr>
-          <w:sz w:val="22"/>
-          <w:shd w:val="clear" w:color="auto" w:fill="FFFFFF"/>
-        </w:rPr>
-        <w:t>,Redshift</w:t>
-      </w:r>
-    </w:p>
-    <w:p>
-      <w:pPr>
-        <w:shd w:val="clear" w:color="auto" w:fill="FFFFFF"/>
-        <w:spacing w:line="276" w:lineRule="auto"/>
-        <w:jc w:val="both"/>
-        <w:rPr>
-          <w:sz w:val="22"/>
-          <w:shd w:val="clear" w:color="auto" w:fill="FFFFFF"/>
-        </w:rPr>
-      </w:pPr>
-    </w:p>
-    <w:p>
-      <w:pPr>
-        <w:shd w:val="clear" w:color="auto" w:fill="FFFFFF"/>
-        <w:spacing w:line="276" w:lineRule="auto"/>
-        <w:jc w:val="both"/>
-        <w:rPr>
-          <w:sz w:val="22"/>
-          <w:shd w:val="clear" w:color="auto" w:fill="FFFFFF"/>
-        </w:rPr>
-      </w:pPr>
-    </w:p>
-    <w:p>
-      <w:pPr>
-        <w:shd w:val="clear" w:color="auto" w:fill="FFFFFF"/>
-        <w:spacing w:line="276" w:lineRule="auto"/>
-        <w:ind w:left="720" w:hanging="720"/>
-      </w:pPr>
-      <w:r>
-        <w:rPr>
-          <w:b/>
-          <w:shd w:val="clear" w:color="auto" w:fill="FFFFFF"/>
-        </w:rPr>
-        <w:t>Client:</w:t>
-      </w:r>
-      <w:r>
-        <w:rPr>
-          <w:b/>
-          <w:shd w:val="clear" w:color="auto" w:fill="FFFFFF"/>
-        </w:rPr>
-        <w:tab/>
-        <w:t>Capital One Bank, Plano,Texas, USA                                                    05 July 2016 – 13 Sep 2016</w:t>
-      </w:r>
-    </w:p>
-    <w:p>
-      <w:pPr>
-        <w:shd w:val="clear" w:color="auto" w:fill="FFFFFF"/>
-        <w:spacing w:line="276" w:lineRule="auto"/>
-        <w:jc w:val="both"/>
-        <w:rPr>
-          <w:shd w:val="clear" w:color="auto" w:fill="FFFFFF"/>
-        </w:rPr>
-      </w:pPr>
-      <w:r>
-        <w:rPr>
-          <w:b/>
-          <w:shd w:val="clear" w:color="auto" w:fill="FFFFFF"/>
-        </w:rPr>
-        <w:t>Role: Senior Project Engineer</w:t>
-      </w:r>
-      <w:r>
-        <w:rPr>
-          <w:shd w:val="clear" w:color="auto" w:fill="FFFFFF"/>
-        </w:rPr>
-        <w:tab/>
-      </w:r>
-    </w:p>
-    <w:p>
-      <w:pPr>
-        <w:shd w:val="clear" w:color="auto" w:fill="FFFFFF"/>
-        <w:spacing w:line="276" w:lineRule="auto"/>
-        <w:jc w:val="both"/>
-        <w:rPr>
-          <w:b/>
-          <w:shd w:val="clear" w:color="auto" w:fill="FFFFFF"/>
-        </w:rPr>
-      </w:pPr>
-      <w:r>
-        <w:rPr>
-          <w:b/>
-          <w:shd w:val="clear" w:color="auto" w:fill="FFFFFF"/>
-        </w:rPr>
-        <w:t xml:space="preserve">Project: </w:t>
-      </w:r>
-      <w:r>
-        <w:rPr>
-          <w:b/>
-          <w:shd w:val="clear" w:color="auto" w:fill="FFFFFF"/>
-        </w:rPr>
-        <w:t>LR Streaming From TSYS To S3</w:t>
-      </w:r>
-    </w:p>
-    <w:p>
-      <w:pPr>
-        <w:shd w:val="clear" w:color="auto" w:fill="FFFFFF"/>
-        <w:spacing w:line="276" w:lineRule="auto"/>
-        <w:jc w:val="both"/>
-        <w:rPr>
-          <w:b/>
-          <w:shd w:val="clear" w:color="auto" w:fill="FFFFFF"/>
-        </w:rPr>
-      </w:pPr>
-    </w:p>
-    <w:p>
-      <w:pPr>
-        <w:shd w:val="clear" w:color="auto" w:fill="FFFFFF"/>
-        <w:spacing w:line="276" w:lineRule="auto"/>
-        <w:jc w:val="both"/>
-        <w:rPr>
-          <w:b/>
-          <w:shd w:val="clear" w:color="auto" w:fill="FFFFFF"/>
-        </w:rPr>
-      </w:pPr>
-      <w:r>
-        <w:rPr>
-          <w:b/>
-          <w:shd w:val="clear" w:color="auto" w:fill="FFFFFF"/>
-        </w:rPr>
-        <w:t>Project Description:</w:t>
-      </w:r>
-    </w:p>
-    <w:p>
-      <w:pPr>
-        <w:shd w:val="clear" w:color="auto" w:fill="FFFFFF"/>
-        <w:spacing w:line="276" w:lineRule="auto"/>
-        <w:ind w:left="720"/>
-        <w:jc w:val="both"/>
-        <w:rPr>
-          <w:b/>
-        </w:rPr>
-      </w:pPr>
-      <w:r>
-        <w:rPr>
-          <w:sz w:val="22"/>
-          <w:shd w:val="clear" w:color="auto" w:fill="FFFFFF"/>
-        </w:rPr>
-        <w:t>The objective was to stream the load ready data directly to S3 instead of sending it to DDE server. As part of DWH migration the objective was to skip DDE and EC2.</w:t>
-      </w:r>
-      <w:r>
-        <w:rPr>
-          <w:b/>
-          <w:shd w:val="clear" w:color="auto" w:fill="FFFFFF"/>
-        </w:rPr>
-        <w:tab/>
-      </w:r>
-      <w:r>
-        <w:rPr>
-          <w:b/>
-          <w:shd w:val="clear" w:color="auto" w:fill="FFFFFF"/>
-        </w:rPr>
-        <w:tab/>
-      </w:r>
-      <w:r>
-        <w:rPr>
-          <w:b/>
-          <w:shd w:val="clear" w:color="auto" w:fill="FFFFFF"/>
-        </w:rPr>
-        <w:tab/>
-      </w:r>
-      <w:r>
-        <w:rPr>
-          <w:b/>
-          <w:shd w:val="clear" w:color="auto" w:fill="FFFFFF"/>
-        </w:rPr>
-        <w:tab/>
-      </w:r>
-      <w:r>
-        <w:rPr>
-          <w:b/>
-          <w:shd w:val="clear" w:color="auto" w:fill="FFFFFF"/>
-        </w:rPr>
-        <w:tab/>
-      </w:r>
-    </w:p>
-    <w:p>
-      <w:pPr>
-        <w:shd w:val="clear" w:color="auto" w:fill="FFFFFF"/>
-        <w:spacing w:line="276" w:lineRule="auto"/>
-        <w:jc w:val="both"/>
-      </w:pPr>
-      <w:r>
-        <w:rPr>
-          <w:b/>
-          <w:shd w:val="clear" w:color="auto" w:fill="FFFFFF"/>
-        </w:rPr>
-        <w:t>Responsibilities:</w:t>
-      </w:r>
-    </w:p>
-    <w:p>
-      <w:pPr>
-        <w:numPr>
-          <w:ilvl w:val="0"/>
-          <w:numId w:val="1"/>
-        </w:numPr>
-        <w:shd w:val="clear" w:color="auto" w:fill="FFFFFF"/>
-        <w:ind w:left="720" w:hanging="360"/>
-      </w:pPr>
-      <w:r>
-        <w:rPr>
-          <w:sz w:val="22"/>
-          <w:shd w:val="clear" w:color="auto" w:fill="FFFFFF"/>
-        </w:rPr>
-        <w:t>Involved in Preparation, Reviewing and Execution of test cases.</w:t>
-      </w:r>
-    </w:p>
-    <w:p>
-      <w:pPr>
-        <w:numPr>
-          <w:ilvl w:val="0"/>
-          <w:numId w:val="1"/>
-        </w:numPr>
-        <w:shd w:val="clear" w:color="auto" w:fill="FFFFFF"/>
-        <w:ind w:left="720" w:hanging="360"/>
-      </w:pPr>
-      <w:r>
-        <w:t>Designed and implemented custom consumer in kafka which was the vital component for fetching the messages from kafka topics in the batches and move it to S3.</w:t>
-      </w:r>
-    </w:p>
-    <w:p>
-      <w:pPr>
-        <w:numPr>
-          <w:ilvl w:val="0"/>
-          <w:numId w:val="1"/>
-        </w:numPr>
-        <w:shd w:val="clear" w:color="auto" w:fill="FFFFFF"/>
-        <w:ind w:left="720" w:hanging="360"/>
-      </w:pPr>
-      <w:r>
-        <w:t>Involved in creating the UNIX scripts to execute the application</w:t>
-      </w:r>
-    </w:p>
-    <w:p>
-      <w:pPr>
-        <w:shd w:val="clear" w:color="auto" w:fill="FFFFFF"/>
-        <w:ind w:left="360"/>
-      </w:pPr>
-    </w:p>
-    <w:p>
-      <w:pPr>
-        <w:numPr>
-          <w:ilvl w:val="0"/>
-          <w:numId w:val="1"/>
-        </w:numPr>
-        <w:shd w:val="clear" w:color="auto" w:fill="FFFFFF"/>
-        <w:ind w:left="720" w:hanging="360"/>
-      </w:pPr>
-      <w:r>
-        <w:lastRenderedPageBreak/>
-        <w:t>Involved in back end coding and design of the framework including sniffer implementation.</w:t>
-      </w:r>
-    </w:p>
-    <w:p>
-      <w:pPr>
-        <w:numPr>
-          <w:ilvl w:val="0"/>
-          <w:numId w:val="1"/>
-        </w:numPr>
-        <w:shd w:val="clear" w:color="auto" w:fill="FFFFFF"/>
-        <w:ind w:left="720" w:hanging="360"/>
-      </w:pPr>
-      <w:r>
-        <w:t>Did end to end testing of the tool.</w:t>
-      </w:r>
-    </w:p>
-    <w:p>
-      <w:pPr>
-        <w:numPr>
-          <w:ilvl w:val="0"/>
-          <w:numId w:val="1"/>
-        </w:numPr>
-        <w:shd w:val="clear" w:color="auto" w:fill="FFFFFF"/>
-        <w:ind w:left="720" w:hanging="360"/>
-      </w:pPr>
-      <w:r>
-        <w:t>Given customer support in generating various reports.</w:t>
-      </w:r>
-    </w:p>
-    <w:p>
-      <w:pPr>
-        <w:numPr>
-          <w:ilvl w:val="0"/>
-          <w:numId w:val="1"/>
-        </w:numPr>
-        <w:shd w:val="clear" w:color="auto" w:fill="FFFFFF"/>
-        <w:ind w:left="720" w:hanging="360"/>
-      </w:pPr>
-      <w:r>
-        <w:rPr>
-          <w:sz w:val="22"/>
-          <w:shd w:val="clear" w:color="auto" w:fill="FFFFFF"/>
-        </w:rPr>
-        <w:t>Involved in writing Test Plan for the enhancement requirements and production defect fixes for the database after analyzing the specifications and business requirements</w:t>
-      </w:r>
-    </w:p>
-    <w:p>
-      <w:pPr>
-        <w:shd w:val="clear" w:color="auto" w:fill="FFFFFF"/>
-        <w:ind w:left="720"/>
-      </w:pPr>
-    </w:p>
-    <w:p>
-      <w:pPr>
-        <w:shd w:val="clear" w:color="auto" w:fill="FFFFFF"/>
-        <w:spacing w:line="276" w:lineRule="auto"/>
-        <w:ind w:left="720"/>
-        <w:jc w:val="both"/>
-      </w:pPr>
-    </w:p>
-    <w:p>
-      <w:pPr>
-        <w:shd w:val="clear" w:color="auto" w:fill="FFFFFF"/>
-        <w:spacing w:line="276" w:lineRule="auto"/>
-        <w:jc w:val="both"/>
-        <w:rPr>
-          <w:sz w:val="22"/>
-          <w:shd w:val="clear" w:color="auto" w:fill="FFFFFF"/>
-        </w:rPr>
-      </w:pPr>
-      <w:r>
-        <w:rPr>
-          <w:b/>
-          <w:u w:val="single"/>
-          <w:shd w:val="clear" w:color="auto" w:fill="FFFFFF"/>
-        </w:rPr>
-        <w:t>Skill Used</w:t>
-      </w:r>
-      <w:r>
-        <w:rPr>
-          <w:u w:val="single"/>
-          <w:shd w:val="clear" w:color="auto" w:fill="FFFFFF"/>
-        </w:rPr>
-        <w:t>:</w:t>
-      </w:r>
-      <w:r>
-        <w:rPr>
-          <w:shd w:val="clear" w:color="auto" w:fill="FFFFFF"/>
-        </w:rPr>
-        <w:t xml:space="preserve"> </w:t>
-      </w:r>
-      <w:r>
-        <w:rPr>
-          <w:sz w:val="22"/>
-          <w:shd w:val="clear" w:color="auto" w:fill="FFFFFF"/>
-        </w:rPr>
-        <w:t>Unix,AWS,</w:t>
-      </w:r>
-      <w:r>
-        <w:rPr>
-          <w:sz w:val="22"/>
-          <w:shd w:val="clear" w:color="auto" w:fill="FFFFFF"/>
-        </w:rPr>
-        <w:t>kafka</w:t>
-      </w:r>
-    </w:p>
-    <w:p>
-      <w:pPr>
-        <w:shd w:val="clear" w:color="auto" w:fill="FFFFFF"/>
-        <w:spacing w:line="276" w:lineRule="auto"/>
-        <w:jc w:val="both"/>
-        <w:rPr>
-          <w:sz w:val="22"/>
-          <w:shd w:val="clear" w:color="auto" w:fill="FFFFFF"/>
-        </w:rPr>
-      </w:pPr>
-    </w:p>
-    <w:p>
-      <w:pPr>
-        <w:shd w:val="clear" w:color="auto" w:fill="FFFFFF"/>
-        <w:spacing w:line="276" w:lineRule="auto"/>
-        <w:ind w:left="720" w:hanging="720"/>
-      </w:pPr>
-      <w:r>
-        <w:rPr>
-          <w:b/>
-          <w:shd w:val="clear" w:color="auto" w:fill="FFFFFF"/>
-        </w:rPr>
-        <w:t>Client:</w:t>
-      </w:r>
-      <w:r>
-        <w:rPr>
-          <w:b/>
-          <w:shd w:val="clear" w:color="auto" w:fill="FFFFFF"/>
-        </w:rPr>
-        <w:tab/>
-        <w:t>Capital One Bank, Plano,Texas, USA                                                    16 Mar 2016 – 18 May 2016</w:t>
-      </w:r>
-    </w:p>
-    <w:p>
-      <w:pPr>
-        <w:shd w:val="clear" w:color="auto" w:fill="FFFFFF"/>
-        <w:spacing w:line="276" w:lineRule="auto"/>
-        <w:jc w:val="both"/>
-        <w:rPr>
-          <w:shd w:val="clear" w:color="auto" w:fill="FFFFFF"/>
-        </w:rPr>
-      </w:pPr>
-      <w:r>
-        <w:rPr>
-          <w:b/>
-          <w:shd w:val="clear" w:color="auto" w:fill="FFFFFF"/>
-        </w:rPr>
-        <w:t>Role: Senior Project Engineer</w:t>
-      </w:r>
-      <w:r>
-        <w:rPr>
-          <w:shd w:val="clear" w:color="auto" w:fill="FFFFFF"/>
-        </w:rPr>
-        <w:tab/>
-      </w:r>
-    </w:p>
-    <w:p>
-      <w:pPr>
-        <w:shd w:val="clear" w:color="auto" w:fill="FFFFFF"/>
-        <w:spacing w:line="276" w:lineRule="auto"/>
-        <w:jc w:val="both"/>
-        <w:rPr>
-          <w:b/>
-          <w:shd w:val="clear" w:color="auto" w:fill="FFFFFF"/>
-        </w:rPr>
-      </w:pPr>
-      <w:r>
-        <w:rPr>
-          <w:b/>
-          <w:shd w:val="clear" w:color="auto" w:fill="FFFFFF"/>
-        </w:rPr>
-        <w:t>Project: Turing Framework</w:t>
-      </w:r>
-    </w:p>
-    <w:p>
-      <w:pPr>
-        <w:shd w:val="clear" w:color="auto" w:fill="FFFFFF"/>
-        <w:spacing w:line="276" w:lineRule="auto"/>
-        <w:jc w:val="both"/>
-        <w:rPr>
-          <w:b/>
-          <w:shd w:val="clear" w:color="auto" w:fill="FFFFFF"/>
-        </w:rPr>
-      </w:pPr>
-    </w:p>
-    <w:p>
-      <w:pPr>
-        <w:shd w:val="clear" w:color="auto" w:fill="FFFFFF"/>
-        <w:spacing w:line="276" w:lineRule="auto"/>
-        <w:jc w:val="both"/>
-        <w:rPr>
-          <w:b/>
-          <w:shd w:val="clear" w:color="auto" w:fill="FFFFFF"/>
-        </w:rPr>
-      </w:pPr>
-      <w:r>
-        <w:rPr>
-          <w:b/>
-          <w:shd w:val="clear" w:color="auto" w:fill="FFFFFF"/>
-        </w:rPr>
-        <w:t>Project Description:</w:t>
-      </w:r>
-    </w:p>
-    <w:p>
-      <w:pPr>
-        <w:shd w:val="clear" w:color="auto" w:fill="FFFFFF"/>
-        <w:spacing w:line="276" w:lineRule="auto"/>
-        <w:ind w:left="720"/>
-        <w:jc w:val="both"/>
-        <w:rPr>
-          <w:b/>
-        </w:rPr>
-      </w:pPr>
-      <w:r>
-        <w:rPr>
-          <w:sz w:val="22"/>
-          <w:shd w:val="clear" w:color="auto" w:fill="FFFFFF"/>
-        </w:rPr>
-        <w:t>The objective was to mask the NPI fields in the load ready file before applying analytic. The Turing API was exposed web service which does the masking of NPI fields</w:t>
-      </w:r>
-      <w:r>
-        <w:rPr>
-          <w:b/>
-          <w:shd w:val="clear" w:color="auto" w:fill="FFFFFF"/>
-        </w:rPr>
-        <w:tab/>
-      </w:r>
-      <w:r>
-        <w:rPr>
-          <w:b/>
-          <w:shd w:val="clear" w:color="auto" w:fill="FFFFFF"/>
-        </w:rPr>
-        <w:tab/>
-      </w:r>
-      <w:r>
-        <w:rPr>
-          <w:b/>
-          <w:shd w:val="clear" w:color="auto" w:fill="FFFFFF"/>
-        </w:rPr>
-        <w:tab/>
-      </w:r>
-      <w:r>
-        <w:rPr>
-          <w:b/>
-          <w:shd w:val="clear" w:color="auto" w:fill="FFFFFF"/>
-        </w:rPr>
-        <w:tab/>
-      </w:r>
-      <w:r>
-        <w:rPr>
-          <w:b/>
-          <w:shd w:val="clear" w:color="auto" w:fill="FFFFFF"/>
-        </w:rPr>
-        <w:tab/>
-      </w:r>
-    </w:p>
-    <w:p>
-      <w:pPr>
-        <w:shd w:val="clear" w:color="auto" w:fill="FFFFFF"/>
-        <w:spacing w:line="276" w:lineRule="auto"/>
-        <w:jc w:val="both"/>
-      </w:pPr>
-      <w:r>
-        <w:rPr>
-          <w:b/>
-          <w:shd w:val="clear" w:color="auto" w:fill="FFFFFF"/>
-        </w:rPr>
-        <w:t>Responsibilities:</w:t>
-      </w:r>
-    </w:p>
-    <w:p>
-      <w:pPr>
-        <w:numPr>
-          <w:ilvl w:val="0"/>
-          <w:numId w:val="1"/>
-        </w:numPr>
-        <w:shd w:val="clear" w:color="auto" w:fill="FFFFFF"/>
-        <w:ind w:left="720" w:hanging="360"/>
-      </w:pPr>
-      <w:r>
-        <w:rPr>
-          <w:sz w:val="22"/>
-          <w:shd w:val="clear" w:color="auto" w:fill="FFFFFF"/>
-        </w:rPr>
-        <w:t>Involved in Preparation, Reviewing and Execution of test cases.</w:t>
-      </w:r>
-    </w:p>
-    <w:p>
-      <w:pPr>
-        <w:numPr>
-          <w:ilvl w:val="0"/>
-          <w:numId w:val="1"/>
-        </w:numPr>
-        <w:shd w:val="clear" w:color="auto" w:fill="FFFFFF"/>
-        <w:ind w:left="720" w:hanging="360"/>
-      </w:pPr>
-      <w:r>
-        <w:t>Kicked off the initial working model for the tokenization  of NPI fields</w:t>
-      </w:r>
-      <w:r>
-        <w:t>.</w:t>
-      </w:r>
-    </w:p>
-    <w:p>
-      <w:pPr>
-        <w:numPr>
-          <w:ilvl w:val="0"/>
-          <w:numId w:val="1"/>
-        </w:numPr>
-        <w:shd w:val="clear" w:color="auto" w:fill="FFFFFF"/>
-        <w:ind w:left="720" w:hanging="360"/>
-      </w:pPr>
-      <w:r>
-        <w:t>Implemented multi threading in the application for faster tokenization.</w:t>
-      </w:r>
-    </w:p>
-    <w:p>
-      <w:pPr>
-        <w:numPr>
-          <w:ilvl w:val="0"/>
-          <w:numId w:val="1"/>
-        </w:numPr>
-        <w:shd w:val="clear" w:color="auto" w:fill="FFFFFF"/>
-        <w:ind w:left="720" w:hanging="360"/>
-      </w:pPr>
-      <w:r>
-        <w:t>Involved in writing UNIX scripts for the application</w:t>
-      </w:r>
-    </w:p>
-    <w:p>
-      <w:pPr>
-        <w:numPr>
-          <w:ilvl w:val="0"/>
-          <w:numId w:val="1"/>
-        </w:numPr>
-        <w:shd w:val="clear" w:color="auto" w:fill="FFFFFF"/>
-        <w:ind w:left="720" w:hanging="360"/>
-      </w:pPr>
-      <w:r>
-        <w:t>Given customer support in generating various reports.</w:t>
-      </w:r>
-    </w:p>
-    <w:p>
-      <w:pPr>
-        <w:numPr>
-          <w:ilvl w:val="0"/>
-          <w:numId w:val="1"/>
-        </w:numPr>
-        <w:shd w:val="clear" w:color="auto" w:fill="FFFFFF"/>
-        <w:ind w:left="720" w:hanging="360"/>
-      </w:pPr>
-      <w:r>
-        <w:rPr>
-          <w:sz w:val="22"/>
-          <w:shd w:val="clear" w:color="auto" w:fill="FFFFFF"/>
-        </w:rPr>
-        <w:t>Involved in writing Test Plan for the enhancement requirements and production defect fixes for the database after analyzing the specifications and business requirements</w:t>
-      </w:r>
-    </w:p>
-    <w:p>
-      <w:pPr>
-        <w:shd w:val="clear" w:color="auto" w:fill="FFFFFF"/>
-        <w:ind w:left="720"/>
-      </w:pPr>
-    </w:p>
-    <w:p>
-      <w:pPr>
-        <w:shd w:val="clear" w:color="auto" w:fill="FFFFFF"/>
-        <w:spacing w:line="276" w:lineRule="auto"/>
-        <w:ind w:left="720"/>
-        <w:jc w:val="both"/>
-      </w:pPr>
-    </w:p>
-    <w:p>
-      <w:pPr>
-        <w:shd w:val="clear" w:color="auto" w:fill="FFFFFF"/>
-        <w:spacing w:line="276" w:lineRule="auto"/>
-        <w:jc w:val="both"/>
-        <w:rPr>
-          <w:sz w:val="22"/>
-          <w:shd w:val="clear" w:color="auto" w:fill="FFFFFF"/>
-        </w:rPr>
-      </w:pPr>
-      <w:r>
-        <w:rPr>
-          <w:b/>
-          <w:u w:val="single"/>
-          <w:shd w:val="clear" w:color="auto" w:fill="FFFFFF"/>
-        </w:rPr>
-        <w:t>Skill Used</w:t>
-      </w:r>
-      <w:r>
-        <w:rPr>
-          <w:u w:val="single"/>
-          <w:shd w:val="clear" w:color="auto" w:fill="FFFFFF"/>
-        </w:rPr>
-        <w:t>:</w:t>
-      </w:r>
-      <w:r>
-        <w:rPr>
-          <w:shd w:val="clear" w:color="auto" w:fill="FFFFFF"/>
-        </w:rPr>
-        <w:t xml:space="preserve"> </w:t>
-      </w:r>
-      <w:r>
-        <w:rPr>
-          <w:sz w:val="22"/>
-          <w:shd w:val="clear" w:color="auto" w:fill="FFFFFF"/>
-        </w:rPr>
-        <w:t>Unix,AWS,Java</w:t>
-      </w:r>
-    </w:p>
-    <w:p>
-      <w:pPr>
-        <w:shd w:val="clear" w:color="auto" w:fill="FFFFFF"/>
-        <w:spacing w:line="276" w:lineRule="auto"/>
-        <w:jc w:val="both"/>
-        <w:rPr>
-          <w:sz w:val="22"/>
-          <w:shd w:val="clear" w:color="auto" w:fill="FFFFFF"/>
-        </w:rPr>
-      </w:pPr>
-    </w:p>
-    <w:p>
-      <w:pPr>
-        <w:shd w:val="clear" w:color="auto" w:fill="FFFFFF"/>
-        <w:spacing w:line="276" w:lineRule="auto"/>
-        <w:ind w:left="720" w:hanging="720"/>
-        <w:rPr>
-          <w:b/>
-          <w:shd w:val="clear" w:color="auto" w:fill="FFFFFF"/>
-        </w:rPr>
-      </w:pPr>
-    </w:p>
-    <w:p>
-      <w:pPr>
-        <w:shd w:val="clear" w:color="auto" w:fill="FFFFFF"/>
-        <w:spacing w:line="276" w:lineRule="auto"/>
-        <w:ind w:left="720" w:hanging="720"/>
-      </w:pPr>
-      <w:r>
-        <w:rPr>
-          <w:b/>
-          <w:shd w:val="clear" w:color="auto" w:fill="FFFFFF"/>
-        </w:rPr>
-        <w:t>Client:</w:t>
-      </w:r>
-      <w:r>
-        <w:rPr>
-          <w:b/>
-          <w:shd w:val="clear" w:color="auto" w:fill="FFFFFF"/>
-        </w:rPr>
-        <w:tab/>
         <w:t>Capital One Bank, Plano,Texas, USA                                                    14 Oct 2015 – 10 Jan 2016</w:t>
       </w:r>
     </w:p>
@@ -3972,7 +4055,14 @@
           <w:b/>
           <w:shd w:val="clear" w:color="auto" w:fill="FFFFFF"/>
         </w:rPr>
-        <w:t>Role: Senior Project Engineer</w:t>
+        <w:t xml:space="preserve">Role: </w:t>
+      </w:r>
+      <w:r>
+        <w:rPr>
+          <w:b/>
+          <w:shd w:val="clear" w:color="auto" w:fill="FFFFFF"/>
+        </w:rPr>
+        <w:t>Programmer Analyst</w:t>
       </w:r>
       <w:r>
         <w:rPr>
@@ -4331,22 +4421,22 @@
           <w:color w:val="000000"/>
         </w:rPr>
       </w:pPr>
-      <w:r>
+    </w:p>
+    <w:p>
+      <w:pPr>
+        <w:jc w:val="both"/>
         <w:rPr>
           <w:rFonts w:ascii="Arial" w:hAnsi="Arial" w:cs="Arial"/>
           <w:color w:val="000000"/>
         </w:rPr>
-        <w:t>Sincerely,</w:t>
-      </w:r>
-    </w:p>
-    <w:p>
-      <w:pPr>
-        <w:jc w:val="both"/>
+      </w:pPr>
+      <w:r>
         <w:rPr>
           <w:rFonts w:ascii="Arial" w:hAnsi="Arial" w:cs="Arial"/>
           <w:color w:val="000000"/>
         </w:rPr>
-      </w:pPr>
+        <w:t>For Wipro Ltd.</w:t>
+      </w:r>
     </w:p>
     <w:p>
       <w:pPr>
@@ -4360,104 +4450,14 @@
     <w:p>
       <w:pPr>
         <w:jc w:val="both"/>
+      </w:pPr>
+      <w:r>
         <w:rPr>
           <w:rFonts w:ascii="Arial" w:hAnsi="Arial" w:cs="Arial"/>
           <w:color w:val="000000"/>
         </w:rPr>
-      </w:pPr>
-    </w:p>
-    <w:p>
-      <w:pPr>
-        <w:jc w:val="both"/>
-        <w:rPr>
-          <w:rFonts w:ascii="Arial" w:hAnsi="Arial" w:cs="Arial"/>
-          <w:b/>
-          <w:color w:val="000000"/>
-        </w:rPr>
-      </w:pPr>
-      <w:r>
-        <w:rPr>
-          <w:rFonts w:ascii="Arial" w:hAnsi="Arial" w:cs="Arial"/>
-          <w:b/>
-          <w:color w:val="000000"/>
-        </w:rPr>
-        <w:t>Dibyaranjan Dalai</w:t>
-      </w:r>
-    </w:p>
-    <w:p>
-      <w:pPr>
-        <w:jc w:val="both"/>
-        <w:rPr>
-          <w:rFonts w:ascii="Arial" w:hAnsi="Arial" w:cs="Arial"/>
-          <w:b/>
-          <w:color w:val="000000"/>
-        </w:rPr>
-      </w:pPr>
-      <w:r>
-        <w:rPr>
-          <w:rFonts w:ascii="Arial" w:hAnsi="Arial" w:cs="Arial"/>
-          <w:b/>
-          <w:color w:val="000000"/>
-        </w:rPr>
-        <w:t>Principal</w:t>
-      </w:r>
-      <w:r>
-        <w:rPr>
-          <w:rFonts w:ascii="Arial" w:hAnsi="Arial" w:cs="Arial"/>
-          <w:b/>
-          <w:color w:val="000000"/>
-        </w:rPr>
-        <w:t xml:space="preserve"> Consultant</w:t>
-      </w:r>
-    </w:p>
-    <w:p>
-      <w:pPr>
-        <w:jc w:val="both"/>
-        <w:rPr>
-          <w:rFonts w:ascii="Arial" w:hAnsi="Arial" w:cs="Arial"/>
-          <w:b/>
-          <w:color w:val="000000"/>
-        </w:rPr>
-      </w:pPr>
-      <w:r>
-        <w:rPr>
-          <w:rFonts w:ascii="Arial" w:hAnsi="Arial" w:cs="Arial"/>
-          <w:b/>
-          <w:color w:val="000000"/>
-        </w:rPr>
-        <w:t>Wipro Limited</w:t>
-      </w:r>
-    </w:p>
-    <w:p>
-      <w:pPr>
-        <w:jc w:val="both"/>
-        <w:rPr>
-          <w:rFonts w:ascii="Arial" w:hAnsi="Arial" w:cs="Arial"/>
-          <w:b/>
-          <w:color w:val="000000"/>
-        </w:rPr>
-      </w:pPr>
-      <w:r>
-        <w:rPr>
-          <w:rFonts w:ascii="Arial" w:hAnsi="Arial" w:cs="Arial"/>
-          <w:b/>
-          <w:color w:val="000000"/>
-        </w:rPr>
-        <w:t>Phone:</w:t>
-      </w:r>
-      <w:r>
-        <w:rPr>
-          <w:rFonts w:ascii="Arial" w:hAnsi="Arial" w:cs="Arial"/>
-          <w:b/>
-          <w:color w:val="000000"/>
-        </w:rPr>
-        <w:t>+1-7034594554</w:t>
-      </w:r>
-    </w:p>
-    <w:p>
-      <w:pPr>
-        <w:jc w:val="both"/>
-      </w:pPr>
+        <w:t>Human Resources</w:t>
+      </w:r>
     </w:p>
     <w:sectPr>
       <w:headerReference w:type="default" r:id="rId7"/>

</xml_diff>